<commit_message>
Jobbet med rettskriving, formulering osv
</commit_message>
<xml_diff>
--- a/Documentation/Presentation.docx
+++ b/Documentation/Presentation.docx
@@ -94,38 +94,43 @@
         </w:rPr>
         <w:t>Møter:</w:t>
       </w:r>
-    </w:p>
-    <w:p>
-      <w:pPr>
-        <w:rPr>
-          <w:sz w:val="24"/>
-        </w:rPr>
-      </w:pPr>
-      <w:r>
-        <w:rPr>
-          <w:sz w:val="24"/>
-        </w:rPr>
-        <w:t xml:space="preserve">Vi har fordelt prosjektet over fire sprinter som alle varer to uker hver. </w:t>
-      </w:r>
-      <w:r>
-        <w:rPr>
-          <w:sz w:val="24"/>
-        </w:rPr>
-        <w:t xml:space="preserve">Hver sprint innledes med </w:t>
-      </w:r>
-      <w:proofErr w:type="gramStart"/>
-      <w:r>
-        <w:rPr>
-          <w:sz w:val="24"/>
-        </w:rPr>
-        <w:t>et sprint</w:t>
-      </w:r>
-      <w:proofErr w:type="gramEnd"/>
-      <w:r>
-        <w:rPr>
-          <w:sz w:val="24"/>
-        </w:rPr>
-        <w:t xml:space="preserve"> planning </w:t>
+      <w:r>
+        <w:rPr>
+          <w:b/>
+          <w:sz w:val="24"/>
+        </w:rPr>
+        <w:t xml:space="preserve"> </w:t>
+      </w:r>
+    </w:p>
+    <w:p>
+      <w:pPr>
+        <w:rPr>
+          <w:sz w:val="24"/>
+        </w:rPr>
+      </w:pPr>
+      <w:r>
+        <w:rPr>
+          <w:sz w:val="24"/>
+        </w:rPr>
+        <w:t xml:space="preserve">Vi har fordelt prosjektet over fire sprinter som varer to uker hver. </w:t>
+      </w:r>
+      <w:r>
+        <w:rPr>
+          <w:sz w:val="24"/>
+        </w:rPr>
+        <w:t xml:space="preserve">Hver sprint innledes med et </w:t>
+      </w:r>
+      <w:r>
+        <w:rPr>
+          <w:sz w:val="24"/>
+        </w:rPr>
+        <w:t>«</w:t>
+      </w:r>
+      <w:r>
+        <w:rPr>
+          <w:sz w:val="24"/>
+        </w:rPr>
+        <w:t xml:space="preserve">sprint planning </w:t>
       </w:r>
       <w:proofErr w:type="spellStart"/>
       <w:r>
@@ -139,7 +144,31 @@
         <w:rPr>
           <w:sz w:val="24"/>
         </w:rPr>
-        <w:t xml:space="preserve"> annen hver fredag 12:15-14:00. Under dette møtet utdyper vi brukerhistoriene for sprinten til konkrete oppgaver vi skal løse. </w:t>
+        <w:t>»</w:t>
+      </w:r>
+      <w:r>
+        <w:rPr>
+          <w:sz w:val="24"/>
+        </w:rPr>
+        <w:t xml:space="preserve"> </w:t>
+      </w:r>
+      <w:r>
+        <w:rPr>
+          <w:sz w:val="24"/>
+        </w:rPr>
+        <w:t>som varer halvannen time</w:t>
+      </w:r>
+      <w:r>
+        <w:rPr>
+          <w:sz w:val="24"/>
+        </w:rPr>
+        <w:t xml:space="preserve"> </w:t>
+      </w:r>
+      <w:r>
+        <w:rPr>
+          <w:sz w:val="24"/>
+        </w:rPr>
+        <w:t xml:space="preserve">annen hver fredag. Under dette møtet utdyper vi brukerhistoriene for sprinten til konkrete oppgaver vi skal løse. </w:t>
       </w:r>
     </w:p>
     <w:p>
@@ -194,7 +223,43 @@
         <w:rPr>
           <w:sz w:val="24"/>
         </w:rPr>
-        <w:t xml:space="preserve">» som varer omtrent 15 min der alle forteller kort hva de har gjort etter forrige møte, hva de skal gjøre frem til neste og eventuelt fortelle om problemer de trenger hjelp med. </w:t>
+        <w:t>» som varer omtrent 15 min der alle kort</w:t>
+      </w:r>
+      <w:r>
+        <w:rPr>
+          <w:sz w:val="24"/>
+        </w:rPr>
+        <w:t xml:space="preserve"> </w:t>
+      </w:r>
+      <w:r>
+        <w:rPr>
+          <w:sz w:val="24"/>
+        </w:rPr>
+        <w:t>forteller</w:t>
+      </w:r>
+      <w:r>
+        <w:rPr>
+          <w:sz w:val="24"/>
+        </w:rPr>
+        <w:t xml:space="preserve"> hva de har gjort </w:t>
+      </w:r>
+      <w:r>
+        <w:rPr>
+          <w:sz w:val="24"/>
+        </w:rPr>
+        <w:t>siden</w:t>
+      </w:r>
+      <w:r>
+        <w:rPr>
+          <w:sz w:val="24"/>
+        </w:rPr>
+        <w:t xml:space="preserve"> forrige møte, hva de skal gjøre frem til neste </w:t>
+      </w:r>
+      <w:r>
+        <w:rPr>
+          <w:sz w:val="24"/>
+        </w:rPr>
+        <w:t>og eventuelt problemer de trenger hjelp med.</w:t>
       </w:r>
     </w:p>
     <w:p>
@@ -253,20 +318,62 @@
         <w:rPr>
           <w:sz w:val="24"/>
         </w:rPr>
-        <w:t>annen hver uke på onsdag. Her diskuterer vi hva som fungerte godt og dårlig under sprinten og vi kommer frem til noen punkter vi skal forbedre til neste sprint.</w:t>
-      </w:r>
-    </w:p>
-    <w:p>
-      <w:pPr>
-        <w:rPr>
-          <w:sz w:val="24"/>
-        </w:rPr>
-      </w:pPr>
-      <w:r>
-        <w:rPr>
-          <w:sz w:val="24"/>
-        </w:rPr>
-        <w:t xml:space="preserve">Under alle møtene vil </w:t>
+        <w:t>som varer halvannen time</w:t>
+      </w:r>
+      <w:r>
+        <w:rPr>
+          <w:sz w:val="24"/>
+        </w:rPr>
+        <w:t xml:space="preserve"> </w:t>
+      </w:r>
+      <w:r>
+        <w:rPr>
+          <w:sz w:val="24"/>
+        </w:rPr>
+        <w:t xml:space="preserve">annen hver uke på onsdag. Her </w:t>
+      </w:r>
+      <w:r>
+        <w:rPr>
+          <w:sz w:val="24"/>
+        </w:rPr>
+        <w:t xml:space="preserve">diskuterer vi hva som fungerte godt, og hva som fungerte </w:t>
+      </w:r>
+      <w:r>
+        <w:rPr>
+          <w:sz w:val="24"/>
+        </w:rPr>
+        <w:t>dårlig under sprinten</w:t>
+      </w:r>
+      <w:r>
+        <w:rPr>
+          <w:sz w:val="24"/>
+        </w:rPr>
+        <w:t>.</w:t>
+      </w:r>
+      <w:r>
+        <w:rPr>
+          <w:sz w:val="24"/>
+        </w:rPr>
+        <w:t xml:space="preserve"> </w:t>
+      </w:r>
+      <w:r>
+        <w:rPr>
+          <w:sz w:val="24"/>
+        </w:rPr>
+        <w:t>Til slutt kommer vi frem til noen punkter vi skal forbedre til neste sprint.</w:t>
+      </w:r>
+    </w:p>
+    <w:p>
+      <w:pPr>
+        <w:rPr>
+          <w:sz w:val="24"/>
+        </w:rPr>
+      </w:pPr>
+      <w:r>
+        <w:rPr>
+          <w:sz w:val="24"/>
+        </w:rPr>
+        <w:t xml:space="preserve">Under alle møtene vil vi ha en </w:t>
       </w:r>
       <w:proofErr w:type="spellStart"/>
       <w:r>
@@ -280,7 +387,7 @@
         <w:rPr>
           <w:sz w:val="24"/>
         </w:rPr>
-        <w:t xml:space="preserve"> master sørge for at alle får kommet til og at vi følger strukturen til det aktuelle møtet. </w:t>
+        <w:t xml:space="preserve"> master. </w:t>
       </w:r>
       <w:proofErr w:type="spellStart"/>
       <w:r>
@@ -294,7 +401,7 @@
         <w:rPr>
           <w:sz w:val="24"/>
         </w:rPr>
-        <w:t xml:space="preserve"> master trekkes enten tilfeldig, eller utpekes på ubestemt tid. </w:t>
+        <w:t xml:space="preserve"> master skal sørge for at vi holder oss til møtet formatet og at alle kommer til.</w:t>
       </w:r>
     </w:p>
     <w:p>
@@ -321,7 +428,7 @@
         <w:rPr>
           <w:sz w:val="24"/>
         </w:rPr>
-        <w:t xml:space="preserve"> møtene setter vi opp et kort møte før vi skal møte </w:t>
+        <w:t xml:space="preserve"> møtene har vi en kort oppsummering før vi møter </w:t>
       </w:r>
       <w:proofErr w:type="spellStart"/>
       <w:r>
@@ -335,7 +442,7 @@
         <w:rPr>
           <w:sz w:val="24"/>
         </w:rPr>
-        <w:t>/kunde, så vi får brukt tiden effektivt.</w:t>
+        <w:t>/kunde.</w:t>
       </w:r>
     </w:p>
     <w:p>
@@ -370,7 +477,79 @@
         <w:rPr>
           <w:sz w:val="24"/>
         </w:rPr>
-        <w:t xml:space="preserve">Vi har satt opp to faste ukentlige arbeidsøkter. Vi har hovedøkten på fredag etter møtet og da holder vi på fire timer. I tillegg har vi en økt der vi jobber to timer når man selv ønsker. Det er verdt å nevne at dette er minimumskravet, ofte vil vi jobbe lengere enn dette og dersom vi ser at vi får problemer med å komme i mål med en sprint, kan vi legge til flere økter under et møte. </w:t>
+        <w:t>Vi har</w:t>
+      </w:r>
+      <w:r>
+        <w:rPr>
+          <w:sz w:val="24"/>
+        </w:rPr>
+        <w:t xml:space="preserve"> t</w:t>
+      </w:r>
+      <w:r>
+        <w:rPr>
+          <w:sz w:val="24"/>
+        </w:rPr>
+        <w:t xml:space="preserve">o faste ukentlige arbeidsøkter. </w:t>
+      </w:r>
+      <w:r>
+        <w:rPr>
+          <w:sz w:val="24"/>
+        </w:rPr>
+        <w:t>H</w:t>
+      </w:r>
+      <w:r>
+        <w:rPr>
+          <w:sz w:val="24"/>
+        </w:rPr>
+        <w:t xml:space="preserve">ovedøkten </w:t>
+      </w:r>
+      <w:r>
+        <w:rPr>
+          <w:sz w:val="24"/>
+        </w:rPr>
+        <w:t xml:space="preserve">er </w:t>
+      </w:r>
+      <w:r>
+        <w:rPr>
+          <w:sz w:val="24"/>
+        </w:rPr>
+        <w:t xml:space="preserve">på fredag etter møtet og </w:t>
+      </w:r>
+      <w:r>
+        <w:rPr>
+          <w:sz w:val="24"/>
+        </w:rPr>
+        <w:t>varer</w:t>
+      </w:r>
+      <w:r>
+        <w:rPr>
+          <w:sz w:val="24"/>
+        </w:rPr>
+        <w:t xml:space="preserve"> fire timer. </w:t>
+      </w:r>
+      <w:r>
+        <w:rPr>
+          <w:sz w:val="24"/>
+        </w:rPr>
+        <w:t>Vi har også en to timers økt vi tar når vi vil</w:t>
+      </w:r>
+      <w:r>
+        <w:rPr>
+          <w:sz w:val="24"/>
+        </w:rPr>
+        <w:t xml:space="preserve">. </w:t>
+      </w:r>
+      <w:r>
+        <w:rPr>
+          <w:sz w:val="24"/>
+        </w:rPr>
+        <w:t>D</w:t>
+      </w:r>
+      <w:r>
+        <w:rPr>
+          <w:sz w:val="24"/>
+        </w:rPr>
+        <w:t xml:space="preserve">ette er minimumskravet, ofte vil vi jobbe lengere enn dette og dersom vi ser at vi får problemer med å komme i mål med en sprint, kan vi legge til flere økter under et møte. </w:t>
       </w:r>
     </w:p>
     <w:p>
@@ -694,7 +873,7 @@
         <w:rPr>
           <w:sz w:val="24"/>
         </w:rPr>
-        <w:t>. I tillegg skal vi gjøre ferdig funksjonaliteten til booking ansvarlig og lyd- og lystekniker. I denne sprinten kommer vi også til å opprette databasen. Med alt dette på plass er vi i en god posisjon til å jobbe med resten av programmet.</w:t>
+        <w:t xml:space="preserve">. I tillegg skal vi gjøre ferdig funksjonaliteten til booking ansvarlig og lyd- og lystekniker. I denne sprinten kommer vi også til å opprette databasen. </w:t>
       </w:r>
     </w:p>
     <w:p>
@@ -761,13 +940,7 @@
         <w:rPr>
           <w:sz w:val="24"/>
         </w:rPr>
-        <w:t>Sprint tre har som målsetting at vi blir ferdig med alle brukerhistoriene til de resterende rollene, manager og arrangør. Etter denne sprinten er vi dermed ferdig med de essensielle delene av programmet.</w:t>
-      </w:r>
-      <w:r>
-        <w:rPr>
-          <w:sz w:val="24"/>
-        </w:rPr>
-        <w:t xml:space="preserve"> </w:t>
+        <w:t xml:space="preserve">Sprint tre har som målsetting at vi blir ferdig med alle brukerhistoriene til de resterende rollene, manager og arrangør. </w:t>
       </w:r>
     </w:p>
     <w:p>
@@ -802,14 +975,26 @@
         <w:rPr>
           <w:sz w:val="24"/>
         </w:rPr>
-        <w:t>backend</w:t>
+        <w:t>b</w:t>
+      </w:r>
+      <w:r>
+        <w:rPr>
+          <w:sz w:val="24"/>
+        </w:rPr>
+        <w:t>ackend</w:t>
       </w:r>
       <w:proofErr w:type="spellEnd"/>
       <w:r>
         <w:rPr>
           <w:sz w:val="24"/>
         </w:rPr>
-        <w:t xml:space="preserve"> for system administrator. Dette er for å sørge for at brukere med dårlige intensjoner ikke kan gjøre skade i systemet.</w:t>
+        <w:t xml:space="preserve"> for system administrator</w:t>
+      </w:r>
+      <w:r>
+        <w:rPr>
+          <w:sz w:val="24"/>
+        </w:rPr>
+        <w:t>.</w:t>
       </w:r>
       <w:r>
         <w:rPr>
@@ -859,7 +1044,9 @@
         </w:rPr>
         <w:t>??</w:t>
       </w:r>
-    </w:p>
+      <w:bookmarkStart w:id="0" w:name="_GoBack"/>
+    </w:p>
+    <w:bookmarkEnd w:id="0"/>
     <w:p>
       <w:pPr>
         <w:rPr>
@@ -907,7 +1094,31 @@
         <w:rPr>
           <w:sz w:val="24"/>
         </w:rPr>
-        <w:t xml:space="preserve"> tester. Vi kommer også til å brukerteste programmet, så vi er sikre på at programmet fungerer som det skal og at det er intuitivt for sluttbruker.</w:t>
+        <w:t xml:space="preserve"> tester</w:t>
+      </w:r>
+      <w:r>
+        <w:rPr>
+          <w:sz w:val="24"/>
+        </w:rPr>
+        <w:t>, både til enhetstestene og integrasjonstestene</w:t>
+      </w:r>
+      <w:r>
+        <w:rPr>
+          <w:sz w:val="24"/>
+        </w:rPr>
+        <w:t xml:space="preserve">. Vi </w:t>
+      </w:r>
+      <w:r>
+        <w:rPr>
+          <w:sz w:val="24"/>
+        </w:rPr>
+        <w:t xml:space="preserve">skal </w:t>
+      </w:r>
+      <w:r>
+        <w:rPr>
+          <w:sz w:val="24"/>
+        </w:rPr>
+        <w:t>også brukerteste programmet, så vi er sikre på at programmet fungerer som det skal og at det er intuitivt for sluttbruker.</w:t>
       </w:r>
     </w:p>
     <w:p>
@@ -929,7 +1140,6 @@
           <w:b/>
           <w:sz w:val="24"/>
         </w:rPr>
-        <w:lastRenderedPageBreak/>
         <w:t>Avslutting</w:t>
       </w:r>
     </w:p>
@@ -943,30 +1153,8 @@
         <w:rPr>
           <w:sz w:val="24"/>
         </w:rPr>
-        <w:t xml:space="preserve">Det var i </w:t>
-      </w:r>
-      <w:proofErr w:type="spellStart"/>
-      <w:r>
-        <w:rPr>
-          <w:sz w:val="24"/>
-        </w:rPr>
-        <w:t>grunn</w:t>
-      </w:r>
-      <w:proofErr w:type="spellEnd"/>
-      <w:r>
-        <w:rPr>
-          <w:sz w:val="24"/>
-        </w:rPr>
-        <w:t xml:space="preserve"> alt vi tenkte å snakke om, så da er det bare å stille spørsmål dersom noe var uklart eller</w:t>
-      </w:r>
-      <w:r>
-        <w:rPr>
-          <w:sz w:val="24"/>
-        </w:rPr>
-        <w:t xml:space="preserve"> om det er noe annet dere lurer på.</w:t>
-      </w:r>
-      <w:bookmarkStart w:id="0" w:name="_GoBack"/>
-      <w:bookmarkEnd w:id="0"/>
+        <w:t>Det var i grunn det jeg skulle snakke om, da er det bare å stille spørsmål dersom det er noe dere lurer på.</w:t>
+      </w:r>
     </w:p>
     <w:sectPr>
       <w:headerReference w:type="default" r:id="rId7"/>
@@ -1015,6 +1203,7 @@
         <w:docPartUnique/>
       </w:docPartObj>
     </w:sdtPr>
+    <w:sdtEndPr/>
     <w:sdtContent>
       <w:p>
         <w:pPr>

</xml_diff>

<commit_message>
lagt inn tekst til første iterasjon
</commit_message>
<xml_diff>
--- a/Documentation/Presentation.docx
+++ b/Documentation/Presentation.docx
@@ -1,6 +1,6 @@
 
 <file path=word/document.xml><?xml version="1.0" encoding="utf-8"?>
-<w:document xmlns:wpc="http://schemas.microsoft.com/office/word/2010/wordprocessingCanvas" xmlns:cx="http://schemas.microsoft.com/office/drawing/2014/chartex" xmlns:cx1="http://schemas.microsoft.com/office/drawing/2015/9/8/chartex" xmlns:cx2="http://schemas.microsoft.com/office/drawing/2015/10/21/chartex" xmlns:cx3="http://schemas.microsoft.com/office/drawing/2016/5/9/chartex" xmlns:cx4="http://schemas.microsoft.com/office/drawing/2016/5/10/chartex" xmlns:cx5="http://schemas.microsoft.com/office/drawing/2016/5/11/chartex" xmlns:cx6="http://schemas.microsoft.com/office/drawing/2016/5/12/chartex" xmlns:cx7="http://schemas.microsoft.com/office/drawing/2016/5/13/chartex" xmlns:cx8="http://schemas.microsoft.com/office/drawing/2016/5/14/chartex" xmlns:mc="http://schemas.openxmlformats.org/markup-compatibility/2006" xmlns:aink="http://schemas.microsoft.com/office/drawing/2016/ink" xmlns:am3d="http://schemas.microsoft.com/office/drawing/2017/model3d" xmlns:o="urn:schemas-microsoft-com:office:office" xmlns:r="http://schemas.openxmlformats.org/officeDocument/2006/relationships" xmlns:m="http://schemas.openxmlformats.org/officeDocument/2006/math" xmlns:v="urn:schemas-microsoft-com:vml" xmlns:wp14="http://schemas.microsoft.com/office/word/2010/wordprocessingDrawing" xmlns:wp="http://schemas.openxmlformats.org/drawingml/2006/wordprocessingDrawing" xmlns:w10="urn:schemas-microsoft-com:office:word" xmlns:w="http://schemas.openxmlformats.org/wordprocessingml/2006/main" xmlns:w14="http://schemas.microsoft.com/office/word/2010/wordml" xmlns:w15="http://schemas.microsoft.com/office/word/2012/wordml" xmlns:w16cid="http://schemas.microsoft.com/office/word/2016/wordml/cid" xmlns:w16se="http://schemas.microsoft.com/office/word/2015/wordml/symex" xmlns:wpg="http://schemas.microsoft.com/office/word/2010/wordprocessingGroup" xmlns:wpi="http://schemas.microsoft.com/office/word/2010/wordprocessingInk" xmlns:wne="http://schemas.microsoft.com/office/word/2006/wordml" xmlns:wps="http://schemas.microsoft.com/office/word/2010/wordprocessingShape" mc:Ignorable="w14 w15 w16se w16cid wp14">
+<w:document xmlns:wpc="http://schemas.microsoft.com/office/word/2010/wordprocessingCanvas" xmlns:mo="http://schemas.microsoft.com/office/mac/office/2008/main" xmlns:mc="http://schemas.openxmlformats.org/markup-compatibility/2006" xmlns:mv="urn:schemas-microsoft-com:mac:vml" xmlns:o="urn:schemas-microsoft-com:office:office" xmlns:r="http://schemas.openxmlformats.org/officeDocument/2006/relationships" xmlns:m="http://schemas.openxmlformats.org/officeDocument/2006/math" xmlns:v="urn:schemas-microsoft-com:vml" xmlns:wp14="http://schemas.microsoft.com/office/word/2010/wordprocessingDrawing" xmlns:wp="http://schemas.openxmlformats.org/drawingml/2006/wordprocessingDrawing" xmlns:w10="urn:schemas-microsoft-com:office:word" xmlns:w="http://schemas.openxmlformats.org/wordprocessingml/2006/main" xmlns:w14="http://schemas.microsoft.com/office/word/2010/wordml" xmlns:w15="http://schemas.microsoft.com/office/word/2012/wordml" xmlns:wpg="http://schemas.microsoft.com/office/word/2010/wordprocessingGroup" xmlns:wpi="http://schemas.microsoft.com/office/word/2010/wordprocessingInk" xmlns:wne="http://schemas.microsoft.com/office/word/2006/wordml" xmlns:wps="http://schemas.microsoft.com/office/word/2010/wordprocessingShape" mc:Ignorable="w14 w15 wp14">
   <w:body>
     <w:p>
       <w:pPr>
@@ -1198,11 +1198,948 @@
         </w:rPr>
         <w:t>Tekniker</w:t>
       </w:r>
+    </w:p>
+    <w:p>
+      <w:pPr>
+        <w:spacing w:after="0" w:line="240" w:lineRule="auto"/>
+        <w:rPr>
+          <w:rFonts w:cs="Times New Roman"/>
+          <w:sz w:val="24"/>
+          <w:szCs w:val="24"/>
+          <w:lang w:eastAsia="nb-NO"/>
+        </w:rPr>
+      </w:pPr>
+      <w:r>
+        <w:rPr>
+          <w:rFonts w:cs="Arial"/>
+          <w:color w:val="000000"/>
+          <w:sz w:val="24"/>
+          <w:szCs w:val="24"/>
+          <w:lang w:eastAsia="nb-NO"/>
+        </w:rPr>
+        <w:lastRenderedPageBreak/>
+        <w:t xml:space="preserve">Første iterasjon vil vare i </w:t>
+      </w:r>
+      <w:proofErr w:type="spellStart"/>
+      <w:r>
+        <w:rPr>
+          <w:rFonts w:cs="Arial"/>
+          <w:color w:val="000000"/>
+          <w:sz w:val="24"/>
+          <w:szCs w:val="24"/>
+          <w:lang w:eastAsia="nb-NO"/>
+        </w:rPr>
+        <w:t>ca</w:t>
+      </w:r>
+      <w:proofErr w:type="spellEnd"/>
+      <w:r>
+        <w:rPr>
+          <w:rFonts w:cs="Arial"/>
+          <w:color w:val="000000"/>
+          <w:sz w:val="24"/>
+          <w:szCs w:val="24"/>
+          <w:lang w:eastAsia="nb-NO"/>
+        </w:rPr>
+        <w:t xml:space="preserve"> to uker, frem til 27 september. </w:t>
+      </w:r>
+    </w:p>
+    <w:p>
+      <w:pPr>
+        <w:spacing w:after="0" w:line="240" w:lineRule="auto"/>
+        <w:rPr>
+          <w:rFonts w:cs="Times New Roman"/>
+          <w:sz w:val="24"/>
+          <w:szCs w:val="24"/>
+          <w:lang w:eastAsia="nb-NO"/>
+        </w:rPr>
+      </w:pPr>
+      <w:proofErr w:type="spellStart"/>
+      <w:r>
+        <w:rPr>
+          <w:rFonts w:cs="Arial"/>
+          <w:color w:val="000000"/>
+          <w:sz w:val="24"/>
+          <w:szCs w:val="24"/>
+          <w:lang w:eastAsia="nb-NO"/>
+        </w:rPr>
+        <w:t>Velocity</w:t>
+      </w:r>
+      <w:proofErr w:type="spellEnd"/>
+      <w:r>
+        <w:rPr>
+          <w:rFonts w:cs="Arial"/>
+          <w:color w:val="000000"/>
+          <w:sz w:val="24"/>
+          <w:szCs w:val="24"/>
+          <w:lang w:eastAsia="nb-NO"/>
+        </w:rPr>
+        <w:t xml:space="preserve"> for denne sprinten vil være 45. Dette har vi kommet frem til ved å anta at vi vil ha en </w:t>
+      </w:r>
+      <w:proofErr w:type="spellStart"/>
+      <w:r>
+        <w:rPr>
+          <w:rFonts w:cs="Arial"/>
+          <w:color w:val="000000"/>
+          <w:sz w:val="24"/>
+          <w:szCs w:val="24"/>
+          <w:lang w:eastAsia="nb-NO"/>
+        </w:rPr>
+        <w:t>focus</w:t>
+      </w:r>
+      <w:proofErr w:type="spellEnd"/>
+      <w:r>
+        <w:rPr>
+          <w:rFonts w:cs="Arial"/>
+          <w:color w:val="000000"/>
+          <w:sz w:val="24"/>
+          <w:szCs w:val="24"/>
+          <w:lang w:eastAsia="nb-NO"/>
+        </w:rPr>
+        <w:t xml:space="preserve"> </w:t>
+      </w:r>
+      <w:proofErr w:type="spellStart"/>
+      <w:r>
+        <w:rPr>
+          <w:rFonts w:cs="Arial"/>
+          <w:color w:val="000000"/>
+          <w:sz w:val="24"/>
+          <w:szCs w:val="24"/>
+          <w:lang w:eastAsia="nb-NO"/>
+        </w:rPr>
+        <w:t>factor</w:t>
+      </w:r>
+      <w:proofErr w:type="spellEnd"/>
+      <w:r>
+        <w:rPr>
+          <w:rFonts w:cs="Arial"/>
+          <w:color w:val="000000"/>
+          <w:sz w:val="24"/>
+          <w:szCs w:val="24"/>
+          <w:lang w:eastAsia="nb-NO"/>
+        </w:rPr>
+        <w:t xml:space="preserve"> på 40%, ettersom noe av tiden vår vil gå på å lære oss litt nytt i tillegg til møter og koding. I de neste iterasjonene vil vi finne </w:t>
+      </w:r>
+      <w:proofErr w:type="spellStart"/>
+      <w:r>
+        <w:rPr>
+          <w:rFonts w:cs="Arial"/>
+          <w:color w:val="000000"/>
+          <w:sz w:val="24"/>
+          <w:szCs w:val="24"/>
+          <w:lang w:eastAsia="nb-NO"/>
+        </w:rPr>
+        <w:t>focus</w:t>
+      </w:r>
+      <w:proofErr w:type="spellEnd"/>
+      <w:r>
+        <w:rPr>
+          <w:rFonts w:cs="Arial"/>
+          <w:color w:val="000000"/>
+          <w:sz w:val="24"/>
+          <w:szCs w:val="24"/>
+          <w:lang w:eastAsia="nb-NO"/>
+        </w:rPr>
+        <w:t xml:space="preserve"> </w:t>
+      </w:r>
+      <w:proofErr w:type="spellStart"/>
+      <w:r>
+        <w:rPr>
+          <w:rFonts w:cs="Arial"/>
+          <w:color w:val="000000"/>
+          <w:sz w:val="24"/>
+          <w:szCs w:val="24"/>
+          <w:lang w:eastAsia="nb-NO"/>
+        </w:rPr>
+        <w:t>factor</w:t>
+      </w:r>
+      <w:proofErr w:type="spellEnd"/>
+      <w:r>
+        <w:rPr>
+          <w:rFonts w:cs="Arial"/>
+          <w:color w:val="000000"/>
+          <w:sz w:val="24"/>
+          <w:szCs w:val="24"/>
+          <w:lang w:eastAsia="nb-NO"/>
+        </w:rPr>
+        <w:t xml:space="preserve">, som muligens er mer presis, ut i fra hvordan det da går i denne sprinten. </w:t>
+      </w:r>
+    </w:p>
+    <w:p>
+      <w:pPr>
+        <w:spacing w:after="0" w:line="240" w:lineRule="auto"/>
+        <w:rPr>
+          <w:rFonts w:eastAsia="Times New Roman" w:cs="Times New Roman"/>
+          <w:sz w:val="24"/>
+          <w:szCs w:val="24"/>
+          <w:lang w:eastAsia="nb-NO"/>
+        </w:rPr>
+      </w:pPr>
+    </w:p>
+    <w:p>
+      <w:pPr>
+        <w:spacing w:after="0" w:line="240" w:lineRule="auto"/>
+        <w:rPr>
+          <w:rFonts w:cs="Times New Roman"/>
+          <w:sz w:val="24"/>
+          <w:szCs w:val="24"/>
+          <w:lang w:eastAsia="nb-NO"/>
+        </w:rPr>
+      </w:pPr>
+      <w:r>
+        <w:rPr>
+          <w:rFonts w:cs="Arial"/>
+          <w:color w:val="B7B7B7"/>
+          <w:sz w:val="24"/>
+          <w:szCs w:val="24"/>
+          <w:lang w:eastAsia="nb-NO"/>
+        </w:rPr>
+        <w:t>Vet ikke hvor viktig dette er å si, men viktig å vite hvordan man kom frem til det.  </w:t>
+      </w:r>
+    </w:p>
+    <w:p>
+      <w:pPr>
+        <w:spacing w:after="0" w:line="240" w:lineRule="auto"/>
+        <w:ind w:left="720"/>
+        <w:rPr>
+          <w:rFonts w:cs="Times New Roman"/>
+          <w:sz w:val="24"/>
+          <w:szCs w:val="24"/>
+          <w:lang w:eastAsia="nb-NO"/>
+        </w:rPr>
+      </w:pPr>
+      <w:r>
+        <w:rPr>
+          <w:rFonts w:cs="Arial"/>
+          <w:color w:val="B7B7B7"/>
+          <w:sz w:val="24"/>
+          <w:szCs w:val="24"/>
+          <w:lang w:eastAsia="nb-NO"/>
+        </w:rPr>
+        <w:t xml:space="preserve">Fire </w:t>
+      </w:r>
+      <w:proofErr w:type="gramStart"/>
+      <w:r>
+        <w:rPr>
+          <w:rFonts w:cs="Arial"/>
+          <w:color w:val="B7B7B7"/>
+          <w:sz w:val="24"/>
+          <w:szCs w:val="24"/>
+          <w:lang w:eastAsia="nb-NO"/>
+        </w:rPr>
+        <w:t>timer  +</w:t>
+      </w:r>
+      <w:proofErr w:type="gramEnd"/>
+      <w:r>
+        <w:rPr>
+          <w:rFonts w:cs="Arial"/>
+          <w:color w:val="B7B7B7"/>
+          <w:sz w:val="24"/>
+          <w:szCs w:val="24"/>
+          <w:lang w:eastAsia="nb-NO"/>
+        </w:rPr>
+        <w:t xml:space="preserve"> to timer + to timer (onsdager), 7 mennesker = 112 timer </w:t>
+      </w:r>
+    </w:p>
+    <w:p>
+      <w:pPr>
+        <w:spacing w:after="0" w:line="240" w:lineRule="auto"/>
+        <w:ind w:left="720"/>
+        <w:rPr>
+          <w:rFonts w:cs="Times New Roman"/>
+          <w:sz w:val="24"/>
+          <w:szCs w:val="24"/>
+          <w:lang w:eastAsia="nb-NO"/>
+        </w:rPr>
+      </w:pPr>
+      <w:r>
+        <w:rPr>
+          <w:rFonts w:cs="Arial"/>
+          <w:color w:val="B7B7B7"/>
+          <w:sz w:val="24"/>
+          <w:szCs w:val="24"/>
+          <w:lang w:eastAsia="nb-NO"/>
+        </w:rPr>
+        <w:t xml:space="preserve">112*0,4 = </w:t>
+      </w:r>
+      <w:proofErr w:type="spellStart"/>
+      <w:r>
+        <w:rPr>
+          <w:rFonts w:cs="Arial"/>
+          <w:color w:val="B7B7B7"/>
+          <w:sz w:val="24"/>
+          <w:szCs w:val="24"/>
+          <w:lang w:eastAsia="nb-NO"/>
+        </w:rPr>
+        <w:t>ca</w:t>
+      </w:r>
+      <w:proofErr w:type="spellEnd"/>
+      <w:r>
+        <w:rPr>
+          <w:rFonts w:cs="Arial"/>
+          <w:color w:val="B7B7B7"/>
+          <w:sz w:val="24"/>
+          <w:szCs w:val="24"/>
+          <w:lang w:eastAsia="nb-NO"/>
+        </w:rPr>
+        <w:t xml:space="preserve"> 45 story </w:t>
+      </w:r>
+      <w:proofErr w:type="spellStart"/>
+      <w:r>
+        <w:rPr>
+          <w:rFonts w:cs="Arial"/>
+          <w:color w:val="B7B7B7"/>
+          <w:sz w:val="24"/>
+          <w:szCs w:val="24"/>
+          <w:lang w:eastAsia="nb-NO"/>
+        </w:rPr>
+        <w:t>point</w:t>
+      </w:r>
+      <w:proofErr w:type="spellEnd"/>
+      <w:r>
+        <w:rPr>
+          <w:rFonts w:cs="Arial"/>
+          <w:color w:val="B7B7B7"/>
+          <w:sz w:val="24"/>
+          <w:szCs w:val="24"/>
+          <w:lang w:eastAsia="nb-NO"/>
+        </w:rPr>
+        <w:t xml:space="preserve"> er </w:t>
+      </w:r>
+      <w:proofErr w:type="spellStart"/>
+      <w:r>
+        <w:rPr>
+          <w:rFonts w:cs="Arial"/>
+          <w:color w:val="B7B7B7"/>
+          <w:sz w:val="24"/>
+          <w:szCs w:val="24"/>
+          <w:lang w:eastAsia="nb-NO"/>
+        </w:rPr>
+        <w:t>velocity</w:t>
+      </w:r>
+      <w:proofErr w:type="spellEnd"/>
+      <w:r>
+        <w:rPr>
+          <w:rFonts w:cs="Arial"/>
+          <w:color w:val="B7B7B7"/>
+          <w:sz w:val="24"/>
+          <w:szCs w:val="24"/>
+          <w:lang w:eastAsia="nb-NO"/>
+        </w:rPr>
+        <w:t xml:space="preserve"> for første iterasjon. </w:t>
+      </w:r>
+    </w:p>
+    <w:p>
+      <w:pPr>
+        <w:spacing w:after="0" w:line="240" w:lineRule="auto"/>
+        <w:ind w:left="720"/>
+        <w:rPr>
+          <w:rFonts w:cs="Times New Roman"/>
+          <w:sz w:val="24"/>
+          <w:szCs w:val="24"/>
+          <w:lang w:eastAsia="nb-NO"/>
+        </w:rPr>
+      </w:pPr>
+      <w:r>
+        <w:rPr>
+          <w:rFonts w:cs="Arial"/>
+          <w:color w:val="B7B7B7"/>
+          <w:sz w:val="24"/>
+          <w:szCs w:val="24"/>
+          <w:lang w:eastAsia="nb-NO"/>
+        </w:rPr>
+        <w:t xml:space="preserve">Formel: Antall timer vi har disponible totalt * </w:t>
+      </w:r>
+      <w:proofErr w:type="spellStart"/>
+      <w:r>
+        <w:rPr>
+          <w:rFonts w:cs="Arial"/>
+          <w:color w:val="B7B7B7"/>
+          <w:sz w:val="24"/>
+          <w:szCs w:val="24"/>
+          <w:lang w:eastAsia="nb-NO"/>
+        </w:rPr>
+        <w:t>focus</w:t>
+      </w:r>
+      <w:proofErr w:type="spellEnd"/>
+      <w:r>
+        <w:rPr>
+          <w:rFonts w:cs="Arial"/>
+          <w:color w:val="B7B7B7"/>
+          <w:sz w:val="24"/>
+          <w:szCs w:val="24"/>
+          <w:lang w:eastAsia="nb-NO"/>
+        </w:rPr>
+        <w:t xml:space="preserve"> </w:t>
+      </w:r>
+      <w:proofErr w:type="spellStart"/>
+      <w:r>
+        <w:rPr>
+          <w:rFonts w:cs="Arial"/>
+          <w:color w:val="B7B7B7"/>
+          <w:sz w:val="24"/>
+          <w:szCs w:val="24"/>
+          <w:lang w:eastAsia="nb-NO"/>
+        </w:rPr>
+        <w:t>factor</w:t>
+      </w:r>
+      <w:proofErr w:type="spellEnd"/>
+      <w:r>
+        <w:rPr>
+          <w:rFonts w:cs="Arial"/>
+          <w:color w:val="B7B7B7"/>
+          <w:sz w:val="24"/>
+          <w:szCs w:val="24"/>
+          <w:lang w:eastAsia="nb-NO"/>
+        </w:rPr>
+        <w:t xml:space="preserve">. </w:t>
+      </w:r>
+    </w:p>
+    <w:p>
+      <w:pPr>
+        <w:spacing w:after="0" w:line="240" w:lineRule="auto"/>
+        <w:rPr>
+          <w:rFonts w:eastAsia="Times New Roman" w:cs="Times New Roman"/>
+          <w:sz w:val="24"/>
+          <w:szCs w:val="24"/>
+          <w:lang w:eastAsia="nb-NO"/>
+        </w:rPr>
+      </w:pPr>
+    </w:p>
+    <w:p>
+      <w:pPr>
+        <w:spacing w:after="0" w:line="240" w:lineRule="auto"/>
+        <w:rPr>
+          <w:rFonts w:cs="Times New Roman"/>
+          <w:sz w:val="24"/>
+          <w:szCs w:val="24"/>
+          <w:lang w:eastAsia="nb-NO"/>
+        </w:rPr>
+      </w:pPr>
+      <w:r>
+        <w:rPr>
+          <w:rFonts w:cs="Arial"/>
+          <w:color w:val="000000"/>
+          <w:sz w:val="24"/>
+          <w:szCs w:val="24"/>
+          <w:lang w:eastAsia="nb-NO"/>
+        </w:rPr>
+        <w:t>Vis sprintbackloggen:</w:t>
+      </w:r>
+    </w:p>
+    <w:p>
+      <w:pPr>
+        <w:spacing w:after="0" w:line="240" w:lineRule="auto"/>
+        <w:rPr>
+          <w:rFonts w:eastAsia="Times New Roman" w:cs="Times New Roman"/>
+          <w:sz w:val="24"/>
+          <w:szCs w:val="24"/>
+          <w:lang w:eastAsia="nb-NO"/>
+        </w:rPr>
+      </w:pPr>
       <w:bookmarkStart w:id="0" w:name="_GoBack"/>
       <w:bookmarkEnd w:id="0"/>
     </w:p>
     <w:p>
       <w:pPr>
+        <w:spacing w:after="0" w:line="240" w:lineRule="auto"/>
+        <w:rPr>
+          <w:rFonts w:cs="Times New Roman"/>
+          <w:sz w:val="24"/>
+          <w:szCs w:val="24"/>
+          <w:lang w:eastAsia="nb-NO"/>
+        </w:rPr>
+      </w:pPr>
+      <w:r>
+        <w:rPr>
+          <w:rFonts w:cs="Arial"/>
+          <w:color w:val="B7B7B7"/>
+          <w:sz w:val="24"/>
+          <w:szCs w:val="24"/>
+          <w:lang w:eastAsia="nb-NO"/>
+        </w:rPr>
+        <w:t xml:space="preserve">Sprint </w:t>
+      </w:r>
+      <w:proofErr w:type="spellStart"/>
+      <w:r>
+        <w:rPr>
+          <w:rFonts w:cs="Arial"/>
+          <w:color w:val="B7B7B7"/>
+          <w:sz w:val="24"/>
+          <w:szCs w:val="24"/>
+          <w:lang w:eastAsia="nb-NO"/>
+        </w:rPr>
+        <w:t>backlog</w:t>
+      </w:r>
+      <w:proofErr w:type="spellEnd"/>
+      <w:r>
+        <w:rPr>
+          <w:rFonts w:cs="Arial"/>
+          <w:color w:val="B7B7B7"/>
+          <w:sz w:val="24"/>
+          <w:szCs w:val="24"/>
+          <w:lang w:eastAsia="nb-NO"/>
+        </w:rPr>
+        <w:t>:</w:t>
+      </w:r>
+    </w:p>
+    <w:p>
+      <w:pPr>
+        <w:numPr>
+          <w:ilvl w:val="0"/>
+          <w:numId w:val="6"/>
+        </w:numPr>
+        <w:spacing w:after="0" w:line="240" w:lineRule="auto"/>
+        <w:textAlignment w:val="baseline"/>
+        <w:rPr>
+          <w:rFonts w:cs="Arial"/>
+          <w:color w:val="B7B7B7"/>
+          <w:sz w:val="24"/>
+          <w:szCs w:val="24"/>
+          <w:lang w:eastAsia="nb-NO"/>
+        </w:rPr>
+      </w:pPr>
+      <w:r>
+        <w:rPr>
+          <w:rFonts w:cs="Arial"/>
+          <w:color w:val="B7B7B7"/>
+          <w:sz w:val="24"/>
+          <w:szCs w:val="24"/>
+          <w:lang w:eastAsia="nb-NO"/>
+        </w:rPr>
+        <w:t>Opprette en database.</w:t>
+      </w:r>
+    </w:p>
+    <w:p>
+      <w:pPr>
+        <w:numPr>
+          <w:ilvl w:val="0"/>
+          <w:numId w:val="6"/>
+        </w:numPr>
+        <w:spacing w:after="0" w:line="240" w:lineRule="auto"/>
+        <w:textAlignment w:val="baseline"/>
+        <w:rPr>
+          <w:rFonts w:cs="Arial"/>
+          <w:color w:val="B7B7B7"/>
+          <w:sz w:val="24"/>
+          <w:szCs w:val="24"/>
+          <w:lang w:eastAsia="nb-NO"/>
+        </w:rPr>
+      </w:pPr>
+      <w:r>
+        <w:rPr>
+          <w:rFonts w:cs="Arial"/>
+          <w:color w:val="B7B7B7"/>
+          <w:sz w:val="24"/>
+          <w:szCs w:val="24"/>
+          <w:lang w:eastAsia="nb-NO"/>
+        </w:rPr>
+        <w:t xml:space="preserve">GUI for </w:t>
+      </w:r>
+      <w:proofErr w:type="spellStart"/>
+      <w:r>
+        <w:rPr>
+          <w:rFonts w:cs="Arial"/>
+          <w:color w:val="B7B7B7"/>
+          <w:sz w:val="24"/>
+          <w:szCs w:val="24"/>
+          <w:lang w:eastAsia="nb-NO"/>
+        </w:rPr>
+        <w:t>login</w:t>
+      </w:r>
+      <w:proofErr w:type="spellEnd"/>
+      <w:r>
+        <w:rPr>
+          <w:rFonts w:cs="Arial"/>
+          <w:color w:val="B7B7B7"/>
+          <w:sz w:val="24"/>
+          <w:szCs w:val="24"/>
+          <w:lang w:eastAsia="nb-NO"/>
+        </w:rPr>
+        <w:t xml:space="preserve"> og registrering</w:t>
+      </w:r>
+    </w:p>
+    <w:p>
+      <w:pPr>
+        <w:numPr>
+          <w:ilvl w:val="0"/>
+          <w:numId w:val="6"/>
+        </w:numPr>
+        <w:spacing w:after="0" w:line="240" w:lineRule="auto"/>
+        <w:textAlignment w:val="baseline"/>
+        <w:rPr>
+          <w:rFonts w:cs="Arial"/>
+          <w:color w:val="B7B7B7"/>
+          <w:sz w:val="24"/>
+          <w:szCs w:val="24"/>
+          <w:lang w:eastAsia="nb-NO"/>
+        </w:rPr>
+      </w:pPr>
+      <w:r>
+        <w:rPr>
+          <w:rFonts w:cs="Arial"/>
+          <w:color w:val="B7B7B7"/>
+          <w:sz w:val="24"/>
+          <w:szCs w:val="24"/>
+          <w:lang w:eastAsia="nb-NO"/>
+        </w:rPr>
+        <w:t>Opprette en klasse som skal håndtere funksjonaliteten til logg inn.</w:t>
+      </w:r>
+    </w:p>
+    <w:p>
+      <w:pPr>
+        <w:numPr>
+          <w:ilvl w:val="0"/>
+          <w:numId w:val="6"/>
+        </w:numPr>
+        <w:spacing w:after="0" w:line="240" w:lineRule="auto"/>
+        <w:textAlignment w:val="baseline"/>
+        <w:rPr>
+          <w:rFonts w:cs="Arial"/>
+          <w:color w:val="B7B7B7"/>
+          <w:sz w:val="24"/>
+          <w:szCs w:val="24"/>
+          <w:lang w:eastAsia="nb-NO"/>
+        </w:rPr>
+      </w:pPr>
+      <w:r>
+        <w:rPr>
+          <w:rFonts w:cs="Arial"/>
+          <w:color w:val="B7B7B7"/>
+          <w:sz w:val="24"/>
+          <w:szCs w:val="24"/>
+          <w:lang w:eastAsia="nb-NO"/>
+        </w:rPr>
+        <w:t>Opprette en klasse som skal håndtere funksjonaliteten til registrering.</w:t>
+      </w:r>
+    </w:p>
+    <w:p>
+      <w:pPr>
+        <w:numPr>
+          <w:ilvl w:val="0"/>
+          <w:numId w:val="6"/>
+        </w:numPr>
+        <w:spacing w:after="0" w:line="240" w:lineRule="auto"/>
+        <w:textAlignment w:val="baseline"/>
+        <w:rPr>
+          <w:rFonts w:cs="Arial"/>
+          <w:color w:val="B7B7B7"/>
+          <w:sz w:val="24"/>
+          <w:szCs w:val="24"/>
+          <w:lang w:eastAsia="nb-NO"/>
+        </w:rPr>
+      </w:pPr>
+      <w:r>
+        <w:rPr>
+          <w:rFonts w:cs="Arial"/>
+          <w:color w:val="B7B7B7"/>
+          <w:sz w:val="24"/>
+          <w:szCs w:val="24"/>
+          <w:lang w:eastAsia="nb-NO"/>
+        </w:rPr>
+        <w:t xml:space="preserve">GUI for </w:t>
+      </w:r>
+      <w:proofErr w:type="spellStart"/>
+      <w:r>
+        <w:rPr>
+          <w:rFonts w:cs="Arial"/>
+          <w:color w:val="B7B7B7"/>
+          <w:sz w:val="24"/>
+          <w:szCs w:val="24"/>
+          <w:lang w:eastAsia="nb-NO"/>
+        </w:rPr>
+        <w:t>bookingansvarlig</w:t>
+      </w:r>
+      <w:proofErr w:type="spellEnd"/>
+    </w:p>
+    <w:p>
+      <w:pPr>
+        <w:numPr>
+          <w:ilvl w:val="0"/>
+          <w:numId w:val="6"/>
+        </w:numPr>
+        <w:spacing w:after="0" w:line="240" w:lineRule="auto"/>
+        <w:textAlignment w:val="baseline"/>
+        <w:rPr>
+          <w:rFonts w:cs="Arial"/>
+          <w:color w:val="B7B7B7"/>
+          <w:sz w:val="24"/>
+          <w:szCs w:val="24"/>
+          <w:lang w:eastAsia="nb-NO"/>
+        </w:rPr>
+      </w:pPr>
+      <w:r>
+        <w:rPr>
+          <w:rFonts w:cs="Arial"/>
+          <w:color w:val="B7B7B7"/>
+          <w:sz w:val="24"/>
+          <w:szCs w:val="24"/>
+          <w:lang w:eastAsia="nb-NO"/>
+        </w:rPr>
+        <w:t xml:space="preserve">Opprette klassen som skal håndtere funksjonalitetene </w:t>
+      </w:r>
+      <w:proofErr w:type="spellStart"/>
+      <w:r>
+        <w:rPr>
+          <w:rFonts w:cs="Arial"/>
+          <w:color w:val="B7B7B7"/>
+          <w:sz w:val="24"/>
+          <w:szCs w:val="24"/>
+          <w:lang w:eastAsia="nb-NO"/>
+        </w:rPr>
+        <w:t>bookingansvarlig</w:t>
+      </w:r>
+      <w:proofErr w:type="spellEnd"/>
+      <w:r>
+        <w:rPr>
+          <w:rFonts w:cs="Arial"/>
+          <w:color w:val="B7B7B7"/>
+          <w:sz w:val="24"/>
+          <w:szCs w:val="24"/>
+          <w:lang w:eastAsia="nb-NO"/>
+        </w:rPr>
+        <w:t>:</w:t>
+      </w:r>
+    </w:p>
+    <w:p>
+      <w:pPr>
+        <w:numPr>
+          <w:ilvl w:val="1"/>
+          <w:numId w:val="7"/>
+        </w:numPr>
+        <w:spacing w:after="0" w:line="240" w:lineRule="auto"/>
+        <w:textAlignment w:val="baseline"/>
+        <w:rPr>
+          <w:rFonts w:cs="Arial"/>
+          <w:color w:val="B7B7B7"/>
+          <w:sz w:val="24"/>
+          <w:szCs w:val="24"/>
+          <w:lang w:eastAsia="nb-NO"/>
+        </w:rPr>
+      </w:pPr>
+      <w:proofErr w:type="spellStart"/>
+      <w:r>
+        <w:rPr>
+          <w:rFonts w:cs="Arial"/>
+          <w:color w:val="B7B7B7"/>
+          <w:sz w:val="24"/>
+          <w:szCs w:val="24"/>
+          <w:lang w:eastAsia="nb-NO"/>
+        </w:rPr>
+        <w:t>Bookingansvarlig</w:t>
+      </w:r>
+      <w:proofErr w:type="spellEnd"/>
+      <w:r>
+        <w:rPr>
+          <w:rFonts w:cs="Arial"/>
+          <w:color w:val="B7B7B7"/>
+          <w:sz w:val="24"/>
+          <w:szCs w:val="24"/>
+          <w:lang w:eastAsia="nb-NO"/>
+        </w:rPr>
+        <w:t xml:space="preserve"> skal kunne se tekniske krav fra band. Hentes fra databasen. </w:t>
+      </w:r>
+    </w:p>
+    <w:p>
+      <w:pPr>
+        <w:numPr>
+          <w:ilvl w:val="1"/>
+          <w:numId w:val="7"/>
+        </w:numPr>
+        <w:spacing w:after="0" w:line="240" w:lineRule="auto"/>
+        <w:textAlignment w:val="baseline"/>
+        <w:rPr>
+          <w:rFonts w:cs="Arial"/>
+          <w:color w:val="B7B7B7"/>
+          <w:sz w:val="24"/>
+          <w:szCs w:val="24"/>
+          <w:lang w:eastAsia="nb-NO"/>
+        </w:rPr>
+      </w:pPr>
+      <w:proofErr w:type="spellStart"/>
+      <w:r>
+        <w:rPr>
+          <w:rFonts w:cs="Arial"/>
+          <w:color w:val="B7B7B7"/>
+          <w:sz w:val="24"/>
+          <w:szCs w:val="24"/>
+          <w:lang w:eastAsia="nb-NO"/>
+        </w:rPr>
+        <w:t>Bookingansvarlig</w:t>
+      </w:r>
+      <w:proofErr w:type="spellEnd"/>
+      <w:r>
+        <w:rPr>
+          <w:rFonts w:cs="Arial"/>
+          <w:color w:val="B7B7B7"/>
+          <w:sz w:val="24"/>
+          <w:szCs w:val="24"/>
+          <w:lang w:eastAsia="nb-NO"/>
+        </w:rPr>
+        <w:t xml:space="preserve"> skal kunne se informasjon og forskjellige bands tidligere konserter. Hente ut informasjon fra databasen. </w:t>
+      </w:r>
+    </w:p>
+    <w:p>
+      <w:pPr>
+        <w:numPr>
+          <w:ilvl w:val="1"/>
+          <w:numId w:val="7"/>
+        </w:numPr>
+        <w:spacing w:after="0" w:line="240" w:lineRule="auto"/>
+        <w:textAlignment w:val="baseline"/>
+        <w:rPr>
+          <w:rFonts w:cs="Arial"/>
+          <w:color w:val="B7B7B7"/>
+          <w:sz w:val="24"/>
+          <w:szCs w:val="24"/>
+          <w:lang w:eastAsia="nb-NO"/>
+        </w:rPr>
+      </w:pPr>
+      <w:proofErr w:type="spellStart"/>
+      <w:r>
+        <w:rPr>
+          <w:rFonts w:cs="Arial"/>
+          <w:color w:val="B7B7B7"/>
+          <w:sz w:val="24"/>
+          <w:szCs w:val="24"/>
+          <w:lang w:eastAsia="nb-NO"/>
+        </w:rPr>
+        <w:t>Bookingansvarlig</w:t>
+      </w:r>
+      <w:proofErr w:type="spellEnd"/>
+      <w:r>
+        <w:rPr>
+          <w:rFonts w:cs="Arial"/>
+          <w:color w:val="B7B7B7"/>
+          <w:sz w:val="24"/>
+          <w:szCs w:val="24"/>
+          <w:lang w:eastAsia="nb-NO"/>
+        </w:rPr>
+        <w:t xml:space="preserve"> skal kunne opprette booking tilbud som sendes til godkjenning til </w:t>
+      </w:r>
+      <w:proofErr w:type="spellStart"/>
+      <w:r>
+        <w:rPr>
+          <w:rFonts w:cs="Arial"/>
+          <w:color w:val="B7B7B7"/>
+          <w:sz w:val="24"/>
+          <w:szCs w:val="24"/>
+          <w:lang w:eastAsia="nb-NO"/>
+        </w:rPr>
+        <w:t>bookingsjef</w:t>
+      </w:r>
+      <w:proofErr w:type="spellEnd"/>
+      <w:r>
+        <w:rPr>
+          <w:rFonts w:cs="Arial"/>
+          <w:color w:val="B7B7B7"/>
+          <w:sz w:val="24"/>
+          <w:szCs w:val="24"/>
+          <w:lang w:eastAsia="nb-NO"/>
+        </w:rPr>
+        <w:t>.</w:t>
+      </w:r>
+    </w:p>
+    <w:p>
+      <w:pPr>
+        <w:numPr>
+          <w:ilvl w:val="0"/>
+          <w:numId w:val="7"/>
+        </w:numPr>
+        <w:spacing w:after="0" w:line="240" w:lineRule="auto"/>
+        <w:textAlignment w:val="baseline"/>
+        <w:rPr>
+          <w:rFonts w:cs="Arial"/>
+          <w:color w:val="B7B7B7"/>
+          <w:sz w:val="24"/>
+          <w:szCs w:val="24"/>
+          <w:lang w:eastAsia="nb-NO"/>
+        </w:rPr>
+      </w:pPr>
+      <w:r>
+        <w:rPr>
+          <w:rFonts w:cs="Arial"/>
+          <w:color w:val="B7B7B7"/>
+          <w:sz w:val="24"/>
+          <w:szCs w:val="24"/>
+          <w:lang w:eastAsia="nb-NO"/>
+        </w:rPr>
+        <w:t>GUI for tekniker</w:t>
+      </w:r>
+    </w:p>
+    <w:p>
+      <w:pPr>
+        <w:numPr>
+          <w:ilvl w:val="0"/>
+          <w:numId w:val="7"/>
+        </w:numPr>
+        <w:spacing w:after="0" w:line="240" w:lineRule="auto"/>
+        <w:textAlignment w:val="baseline"/>
+        <w:rPr>
+          <w:rFonts w:cs="Arial"/>
+          <w:color w:val="B7B7B7"/>
+          <w:sz w:val="24"/>
+          <w:szCs w:val="24"/>
+          <w:lang w:eastAsia="nb-NO"/>
+        </w:rPr>
+      </w:pPr>
+      <w:r>
+        <w:rPr>
+          <w:rFonts w:cs="Arial"/>
+          <w:color w:val="B7B7B7"/>
+          <w:sz w:val="24"/>
+          <w:szCs w:val="24"/>
+          <w:lang w:eastAsia="nb-NO"/>
+        </w:rPr>
+        <w:t>Opprette klassen som skal håndtere funksjonaliteten for lyd og lysteknikeren:</w:t>
+      </w:r>
+    </w:p>
+    <w:p>
+      <w:pPr>
+        <w:numPr>
+          <w:ilvl w:val="1"/>
+          <w:numId w:val="7"/>
+        </w:numPr>
+        <w:spacing w:after="0" w:line="240" w:lineRule="auto"/>
+        <w:textAlignment w:val="baseline"/>
+        <w:rPr>
+          <w:rFonts w:cs="Arial"/>
+          <w:color w:val="B7B7B7"/>
+          <w:sz w:val="24"/>
+          <w:szCs w:val="24"/>
+          <w:lang w:eastAsia="nb-NO"/>
+        </w:rPr>
+      </w:pPr>
+      <w:r>
+        <w:rPr>
+          <w:rFonts w:cs="Arial"/>
+          <w:color w:val="B7B7B7"/>
+          <w:sz w:val="24"/>
+          <w:szCs w:val="24"/>
+          <w:lang w:eastAsia="nb-NO"/>
+        </w:rPr>
+        <w:t>Tekniker skal ha en oversikt over kommende oppdrag.</w:t>
+      </w:r>
+    </w:p>
+    <w:p>
+      <w:pPr>
+        <w:spacing w:after="0" w:line="240" w:lineRule="auto"/>
+        <w:rPr>
+          <w:rFonts w:eastAsia="Times New Roman" w:cs="Times New Roman"/>
+          <w:sz w:val="24"/>
+          <w:szCs w:val="24"/>
+          <w:lang w:eastAsia="nb-NO"/>
+        </w:rPr>
+      </w:pPr>
+    </w:p>
+    <w:p>
+      <w:pPr>
+        <w:rPr>
+          <w:sz w:val="24"/>
+        </w:rPr>
+      </w:pPr>
+    </w:p>
+    <w:p>
+      <w:pPr>
         <w:rPr>
           <w:b/>
           <w:sz w:val="24"/>
@@ -1213,7 +2150,6 @@
           <w:b/>
           <w:sz w:val="24"/>
         </w:rPr>
-        <w:lastRenderedPageBreak/>
         <w:t>Testing</w:t>
       </w:r>
     </w:p>
@@ -1316,7 +2252,7 @@
 </file>
 
 <file path=word/endnotes.xml><?xml version="1.0" encoding="utf-8"?>
-<w:endnotes xmlns:wpc="http://schemas.microsoft.com/office/word/2010/wordprocessingCanvas" xmlns:cx="http://schemas.microsoft.com/office/drawing/2014/chartex" xmlns:cx1="http://schemas.microsoft.com/office/drawing/2015/9/8/chartex" xmlns:cx2="http://schemas.microsoft.com/office/drawing/2015/10/21/chartex" xmlns:cx3="http://schemas.microsoft.com/office/drawing/2016/5/9/chartex" xmlns:cx4="http://schemas.microsoft.com/office/drawing/2016/5/10/chartex" xmlns:cx5="http://schemas.microsoft.com/office/drawing/2016/5/11/chartex" xmlns:cx6="http://schemas.microsoft.com/office/drawing/2016/5/12/chartex" xmlns:cx7="http://schemas.microsoft.com/office/drawing/2016/5/13/chartex" xmlns:cx8="http://schemas.microsoft.com/office/drawing/2016/5/14/chartex" xmlns:mc="http://schemas.openxmlformats.org/markup-compatibility/2006" xmlns:aink="http://schemas.microsoft.com/office/drawing/2016/ink" xmlns:am3d="http://schemas.microsoft.com/office/drawing/2017/model3d" xmlns:o="urn:schemas-microsoft-com:office:office" xmlns:r="http://schemas.openxmlformats.org/officeDocument/2006/relationships" xmlns:m="http://schemas.openxmlformats.org/officeDocument/2006/math" xmlns:v="urn:schemas-microsoft-com:vml" xmlns:wp14="http://schemas.microsoft.com/office/word/2010/wordprocessingDrawing" xmlns:wp="http://schemas.openxmlformats.org/drawingml/2006/wordprocessingDrawing" xmlns:w10="urn:schemas-microsoft-com:office:word" xmlns:w="http://schemas.openxmlformats.org/wordprocessingml/2006/main" xmlns:w14="http://schemas.microsoft.com/office/word/2010/wordml" xmlns:w15="http://schemas.microsoft.com/office/word/2012/wordml" xmlns:w16cid="http://schemas.microsoft.com/office/word/2016/wordml/cid" xmlns:w16se="http://schemas.microsoft.com/office/word/2015/wordml/symex" xmlns:wpg="http://schemas.microsoft.com/office/word/2010/wordprocessingGroup" xmlns:wpi="http://schemas.microsoft.com/office/word/2010/wordprocessingInk" xmlns:wne="http://schemas.microsoft.com/office/word/2006/wordml" xmlns:wps="http://schemas.microsoft.com/office/word/2010/wordprocessingShape" mc:Ignorable="w14 w15 w16se w16cid wp14">
+<w:endnotes xmlns:wpc="http://schemas.microsoft.com/office/word/2010/wordprocessingCanvas" xmlns:mo="http://schemas.microsoft.com/office/mac/office/2008/main" xmlns:mc="http://schemas.openxmlformats.org/markup-compatibility/2006" xmlns:mv="urn:schemas-microsoft-com:mac:vml" xmlns:o="urn:schemas-microsoft-com:office:office" xmlns:r="http://schemas.openxmlformats.org/officeDocument/2006/relationships" xmlns:m="http://schemas.openxmlformats.org/officeDocument/2006/math" xmlns:v="urn:schemas-microsoft-com:vml" xmlns:wp14="http://schemas.microsoft.com/office/word/2010/wordprocessingDrawing" xmlns:wp="http://schemas.openxmlformats.org/drawingml/2006/wordprocessingDrawing" xmlns:w10="urn:schemas-microsoft-com:office:word" xmlns:w="http://schemas.openxmlformats.org/wordprocessingml/2006/main" xmlns:w14="http://schemas.microsoft.com/office/word/2010/wordml" xmlns:w15="http://schemas.microsoft.com/office/word/2012/wordml" xmlns:wpg="http://schemas.microsoft.com/office/word/2010/wordprocessingGroup" xmlns:wpi="http://schemas.microsoft.com/office/word/2010/wordprocessingInk" xmlns:wne="http://schemas.microsoft.com/office/word/2006/wordml" xmlns:wps="http://schemas.microsoft.com/office/word/2010/wordprocessingShape" mc:Ignorable="w14 w15 wp14">
   <w:endnote w:type="separator" w:id="-1">
     <w:p>
       <w:pPr>
@@ -1341,7 +2277,7 @@
 </file>
 
 <file path=word/footer1.xml><?xml version="1.0" encoding="utf-8"?>
-<w:ftr xmlns:wpc="http://schemas.microsoft.com/office/word/2010/wordprocessingCanvas" xmlns:cx="http://schemas.microsoft.com/office/drawing/2014/chartex" xmlns:cx1="http://schemas.microsoft.com/office/drawing/2015/9/8/chartex" xmlns:cx2="http://schemas.microsoft.com/office/drawing/2015/10/21/chartex" xmlns:cx3="http://schemas.microsoft.com/office/drawing/2016/5/9/chartex" xmlns:cx4="http://schemas.microsoft.com/office/drawing/2016/5/10/chartex" xmlns:cx5="http://schemas.microsoft.com/office/drawing/2016/5/11/chartex" xmlns:cx6="http://schemas.microsoft.com/office/drawing/2016/5/12/chartex" xmlns:cx7="http://schemas.microsoft.com/office/drawing/2016/5/13/chartex" xmlns:cx8="http://schemas.microsoft.com/office/drawing/2016/5/14/chartex" xmlns:mc="http://schemas.openxmlformats.org/markup-compatibility/2006" xmlns:aink="http://schemas.microsoft.com/office/drawing/2016/ink" xmlns:am3d="http://schemas.microsoft.com/office/drawing/2017/model3d" xmlns:o="urn:schemas-microsoft-com:office:office" xmlns:r="http://schemas.openxmlformats.org/officeDocument/2006/relationships" xmlns:m="http://schemas.openxmlformats.org/officeDocument/2006/math" xmlns:v="urn:schemas-microsoft-com:vml" xmlns:wp14="http://schemas.microsoft.com/office/word/2010/wordprocessingDrawing" xmlns:wp="http://schemas.openxmlformats.org/drawingml/2006/wordprocessingDrawing" xmlns:w10="urn:schemas-microsoft-com:office:word" xmlns:w="http://schemas.openxmlformats.org/wordprocessingml/2006/main" xmlns:w14="http://schemas.microsoft.com/office/word/2010/wordml" xmlns:w15="http://schemas.microsoft.com/office/word/2012/wordml" xmlns:w16cid="http://schemas.microsoft.com/office/word/2016/wordml/cid" xmlns:w16se="http://schemas.microsoft.com/office/word/2015/wordml/symex" xmlns:wpg="http://schemas.microsoft.com/office/word/2010/wordprocessingGroup" xmlns:wpi="http://schemas.microsoft.com/office/word/2010/wordprocessingInk" xmlns:wne="http://schemas.microsoft.com/office/word/2006/wordml" xmlns:wps="http://schemas.microsoft.com/office/word/2010/wordprocessingShape" mc:Ignorable="w14 w15 w16se w16cid wp14">
+<w:ftr xmlns:wpc="http://schemas.microsoft.com/office/word/2010/wordprocessingCanvas" xmlns:mo="http://schemas.microsoft.com/office/mac/office/2008/main" xmlns:mc="http://schemas.openxmlformats.org/markup-compatibility/2006" xmlns:mv="urn:schemas-microsoft-com:mac:vml" xmlns:o="urn:schemas-microsoft-com:office:office" xmlns:r="http://schemas.openxmlformats.org/officeDocument/2006/relationships" xmlns:m="http://schemas.openxmlformats.org/officeDocument/2006/math" xmlns:v="urn:schemas-microsoft-com:vml" xmlns:wp14="http://schemas.microsoft.com/office/word/2010/wordprocessingDrawing" xmlns:wp="http://schemas.openxmlformats.org/drawingml/2006/wordprocessingDrawing" xmlns:w10="urn:schemas-microsoft-com:office:word" xmlns:w="http://schemas.openxmlformats.org/wordprocessingml/2006/main" xmlns:w14="http://schemas.microsoft.com/office/word/2010/wordml" xmlns:w15="http://schemas.microsoft.com/office/word/2012/wordml" xmlns:wpg="http://schemas.microsoft.com/office/word/2010/wordprocessingGroup" xmlns:wpi="http://schemas.microsoft.com/office/word/2010/wordprocessingInk" xmlns:wne="http://schemas.microsoft.com/office/word/2006/wordml" xmlns:wps="http://schemas.microsoft.com/office/word/2010/wordprocessingShape" mc:Ignorable="w14 w15 wp14">
   <w:sdt>
     <w:sdtPr>
       <w:id w:val="418682194"/>
@@ -1387,7 +2323,7 @@
 </file>
 
 <file path=word/footnotes.xml><?xml version="1.0" encoding="utf-8"?>
-<w:footnotes xmlns:wpc="http://schemas.microsoft.com/office/word/2010/wordprocessingCanvas" xmlns:cx="http://schemas.microsoft.com/office/drawing/2014/chartex" xmlns:cx1="http://schemas.microsoft.com/office/drawing/2015/9/8/chartex" xmlns:cx2="http://schemas.microsoft.com/office/drawing/2015/10/21/chartex" xmlns:cx3="http://schemas.microsoft.com/office/drawing/2016/5/9/chartex" xmlns:cx4="http://schemas.microsoft.com/office/drawing/2016/5/10/chartex" xmlns:cx5="http://schemas.microsoft.com/office/drawing/2016/5/11/chartex" xmlns:cx6="http://schemas.microsoft.com/office/drawing/2016/5/12/chartex" xmlns:cx7="http://schemas.microsoft.com/office/drawing/2016/5/13/chartex" xmlns:cx8="http://schemas.microsoft.com/office/drawing/2016/5/14/chartex" xmlns:mc="http://schemas.openxmlformats.org/markup-compatibility/2006" xmlns:aink="http://schemas.microsoft.com/office/drawing/2016/ink" xmlns:am3d="http://schemas.microsoft.com/office/drawing/2017/model3d" xmlns:o="urn:schemas-microsoft-com:office:office" xmlns:r="http://schemas.openxmlformats.org/officeDocument/2006/relationships" xmlns:m="http://schemas.openxmlformats.org/officeDocument/2006/math" xmlns:v="urn:schemas-microsoft-com:vml" xmlns:wp14="http://schemas.microsoft.com/office/word/2010/wordprocessingDrawing" xmlns:wp="http://schemas.openxmlformats.org/drawingml/2006/wordprocessingDrawing" xmlns:w10="urn:schemas-microsoft-com:office:word" xmlns:w="http://schemas.openxmlformats.org/wordprocessingml/2006/main" xmlns:w14="http://schemas.microsoft.com/office/word/2010/wordml" xmlns:w15="http://schemas.microsoft.com/office/word/2012/wordml" xmlns:w16cid="http://schemas.microsoft.com/office/word/2016/wordml/cid" xmlns:w16se="http://schemas.microsoft.com/office/word/2015/wordml/symex" xmlns:wpg="http://schemas.microsoft.com/office/word/2010/wordprocessingGroup" xmlns:wpi="http://schemas.microsoft.com/office/word/2010/wordprocessingInk" xmlns:wne="http://schemas.microsoft.com/office/word/2006/wordml" xmlns:wps="http://schemas.microsoft.com/office/word/2010/wordprocessingShape" mc:Ignorable="w14 w15 w16se w16cid wp14">
+<w:footnotes xmlns:wpc="http://schemas.microsoft.com/office/word/2010/wordprocessingCanvas" xmlns:mo="http://schemas.microsoft.com/office/mac/office/2008/main" xmlns:mc="http://schemas.openxmlformats.org/markup-compatibility/2006" xmlns:mv="urn:schemas-microsoft-com:mac:vml" xmlns:o="urn:schemas-microsoft-com:office:office" xmlns:r="http://schemas.openxmlformats.org/officeDocument/2006/relationships" xmlns:m="http://schemas.openxmlformats.org/officeDocument/2006/math" xmlns:v="urn:schemas-microsoft-com:vml" xmlns:wp14="http://schemas.microsoft.com/office/word/2010/wordprocessingDrawing" xmlns:wp="http://schemas.openxmlformats.org/drawingml/2006/wordprocessingDrawing" xmlns:w10="urn:schemas-microsoft-com:office:word" xmlns:w="http://schemas.openxmlformats.org/wordprocessingml/2006/main" xmlns:w14="http://schemas.microsoft.com/office/word/2010/wordml" xmlns:w15="http://schemas.microsoft.com/office/word/2012/wordml" xmlns:wpg="http://schemas.microsoft.com/office/word/2010/wordprocessingGroup" xmlns:wpi="http://schemas.microsoft.com/office/word/2010/wordprocessingInk" xmlns:wne="http://schemas.microsoft.com/office/word/2006/wordml" xmlns:wps="http://schemas.microsoft.com/office/word/2010/wordprocessingShape" mc:Ignorable="w14 w15 wp14">
   <w:footnote w:type="separator" w:id="-1">
     <w:p>
       <w:pPr>
@@ -1412,7 +2348,7 @@
 </file>
 
 <file path=word/header1.xml><?xml version="1.0" encoding="utf-8"?>
-<w:hdr xmlns:wpc="http://schemas.microsoft.com/office/word/2010/wordprocessingCanvas" xmlns:cx="http://schemas.microsoft.com/office/drawing/2014/chartex" xmlns:cx1="http://schemas.microsoft.com/office/drawing/2015/9/8/chartex" xmlns:cx2="http://schemas.microsoft.com/office/drawing/2015/10/21/chartex" xmlns:cx3="http://schemas.microsoft.com/office/drawing/2016/5/9/chartex" xmlns:cx4="http://schemas.microsoft.com/office/drawing/2016/5/10/chartex" xmlns:cx5="http://schemas.microsoft.com/office/drawing/2016/5/11/chartex" xmlns:cx6="http://schemas.microsoft.com/office/drawing/2016/5/12/chartex" xmlns:cx7="http://schemas.microsoft.com/office/drawing/2016/5/13/chartex" xmlns:cx8="http://schemas.microsoft.com/office/drawing/2016/5/14/chartex" xmlns:mc="http://schemas.openxmlformats.org/markup-compatibility/2006" xmlns:aink="http://schemas.microsoft.com/office/drawing/2016/ink" xmlns:am3d="http://schemas.microsoft.com/office/drawing/2017/model3d" xmlns:o="urn:schemas-microsoft-com:office:office" xmlns:r="http://schemas.openxmlformats.org/officeDocument/2006/relationships" xmlns:m="http://schemas.openxmlformats.org/officeDocument/2006/math" xmlns:v="urn:schemas-microsoft-com:vml" xmlns:wp14="http://schemas.microsoft.com/office/word/2010/wordprocessingDrawing" xmlns:wp="http://schemas.openxmlformats.org/drawingml/2006/wordprocessingDrawing" xmlns:w10="urn:schemas-microsoft-com:office:word" xmlns:w="http://schemas.openxmlformats.org/wordprocessingml/2006/main" xmlns:w14="http://schemas.microsoft.com/office/word/2010/wordml" xmlns:w15="http://schemas.microsoft.com/office/word/2012/wordml" xmlns:w16cid="http://schemas.microsoft.com/office/word/2016/wordml/cid" xmlns:w16se="http://schemas.microsoft.com/office/word/2015/wordml/symex" xmlns:wpg="http://schemas.microsoft.com/office/word/2010/wordprocessingGroup" xmlns:wpi="http://schemas.microsoft.com/office/word/2010/wordprocessingInk" xmlns:wne="http://schemas.microsoft.com/office/word/2006/wordml" xmlns:wps="http://schemas.microsoft.com/office/word/2010/wordprocessingShape" mc:Ignorable="w14 w15 w16se w16cid wp14">
+<w:hdr xmlns:wpc="http://schemas.microsoft.com/office/word/2010/wordprocessingCanvas" xmlns:mo="http://schemas.microsoft.com/office/mac/office/2008/main" xmlns:mc="http://schemas.openxmlformats.org/markup-compatibility/2006" xmlns:mv="urn:schemas-microsoft-com:mac:vml" xmlns:o="urn:schemas-microsoft-com:office:office" xmlns:r="http://schemas.openxmlformats.org/officeDocument/2006/relationships" xmlns:m="http://schemas.openxmlformats.org/officeDocument/2006/math" xmlns:v="urn:schemas-microsoft-com:vml" xmlns:wp14="http://schemas.microsoft.com/office/word/2010/wordprocessingDrawing" xmlns:wp="http://schemas.openxmlformats.org/drawingml/2006/wordprocessingDrawing" xmlns:w10="urn:schemas-microsoft-com:office:word" xmlns:w="http://schemas.openxmlformats.org/wordprocessingml/2006/main" xmlns:w14="http://schemas.microsoft.com/office/word/2010/wordml" xmlns:w15="http://schemas.microsoft.com/office/word/2012/wordml" xmlns:wpg="http://schemas.microsoft.com/office/word/2010/wordprocessingGroup" xmlns:wpi="http://schemas.microsoft.com/office/word/2010/wordprocessingInk" xmlns:wne="http://schemas.microsoft.com/office/word/2006/wordml" xmlns:wps="http://schemas.microsoft.com/office/word/2010/wordprocessingShape" mc:Ignorable="w14 w15 wp14">
   <w:p>
     <w:pPr>
       <w:pStyle w:val="Topptekst"/>
@@ -1441,8 +2377,8 @@
 </file>
 
 <file path=word/numbering.xml><?xml version="1.0" encoding="utf-8"?>
-<w:numbering xmlns:wpc="http://schemas.microsoft.com/office/word/2010/wordprocessingCanvas" xmlns:cx="http://schemas.microsoft.com/office/drawing/2014/chartex" xmlns:cx1="http://schemas.microsoft.com/office/drawing/2015/9/8/chartex" xmlns:cx2="http://schemas.microsoft.com/office/drawing/2015/10/21/chartex" xmlns:cx3="http://schemas.microsoft.com/office/drawing/2016/5/9/chartex" xmlns:cx4="http://schemas.microsoft.com/office/drawing/2016/5/10/chartex" xmlns:cx5="http://schemas.microsoft.com/office/drawing/2016/5/11/chartex" xmlns:cx6="http://schemas.microsoft.com/office/drawing/2016/5/12/chartex" xmlns:cx7="http://schemas.microsoft.com/office/drawing/2016/5/13/chartex" xmlns:cx8="http://schemas.microsoft.com/office/drawing/2016/5/14/chartex" xmlns:mc="http://schemas.openxmlformats.org/markup-compatibility/2006" xmlns:aink="http://schemas.microsoft.com/office/drawing/2016/ink" xmlns:am3d="http://schemas.microsoft.com/office/drawing/2017/model3d" xmlns:o="urn:schemas-microsoft-com:office:office" xmlns:r="http://schemas.openxmlformats.org/officeDocument/2006/relationships" xmlns:m="http://schemas.openxmlformats.org/officeDocument/2006/math" xmlns:v="urn:schemas-microsoft-com:vml" xmlns:wp14="http://schemas.microsoft.com/office/word/2010/wordprocessingDrawing" xmlns:wp="http://schemas.openxmlformats.org/drawingml/2006/wordprocessingDrawing" xmlns:w10="urn:schemas-microsoft-com:office:word" xmlns:w="http://schemas.openxmlformats.org/wordprocessingml/2006/main" xmlns:w14="http://schemas.microsoft.com/office/word/2010/wordml" xmlns:w15="http://schemas.microsoft.com/office/word/2012/wordml" xmlns:w16cid="http://schemas.microsoft.com/office/word/2016/wordml/cid" xmlns:w16se="http://schemas.microsoft.com/office/word/2015/wordml/symex" xmlns:wpg="http://schemas.microsoft.com/office/word/2010/wordprocessingGroup" xmlns:wpi="http://schemas.microsoft.com/office/word/2010/wordprocessingInk" xmlns:wne="http://schemas.microsoft.com/office/word/2006/wordml" xmlns:wps="http://schemas.microsoft.com/office/word/2010/wordprocessingShape" mc:Ignorable="w14 w15 w16se w16cid wp14">
-  <w:abstractNum w:abstractNumId="0" w15:restartNumberingAfterBreak="0">
+<w:numbering xmlns:wpc="http://schemas.microsoft.com/office/word/2010/wordprocessingCanvas" xmlns:mo="http://schemas.microsoft.com/office/mac/office/2008/main" xmlns:mc="http://schemas.openxmlformats.org/markup-compatibility/2006" xmlns:mv="urn:schemas-microsoft-com:mac:vml" xmlns:o="urn:schemas-microsoft-com:office:office" xmlns:r="http://schemas.openxmlformats.org/officeDocument/2006/relationships" xmlns:m="http://schemas.openxmlformats.org/officeDocument/2006/math" xmlns:v="urn:schemas-microsoft-com:vml" xmlns:wp14="http://schemas.microsoft.com/office/word/2010/wordprocessingDrawing" xmlns:wp="http://schemas.openxmlformats.org/drawingml/2006/wordprocessingDrawing" xmlns:w10="urn:schemas-microsoft-com:office:word" xmlns:w="http://schemas.openxmlformats.org/wordprocessingml/2006/main" xmlns:w14="http://schemas.microsoft.com/office/word/2010/wordml" xmlns:w15="http://schemas.microsoft.com/office/word/2012/wordml" xmlns:wpg="http://schemas.microsoft.com/office/word/2010/wordprocessingGroup" xmlns:wpi="http://schemas.microsoft.com/office/word/2010/wordprocessingInk" xmlns:wne="http://schemas.microsoft.com/office/word/2006/wordml" xmlns:wps="http://schemas.microsoft.com/office/word/2010/wordprocessingShape" mc:Ignorable="w14 w15 wp14">
+  <w:abstractNum w:abstractNumId="0">
     <w:nsid w:val="1B721AF5"/>
     <w:multiLevelType w:val="hybridMultilevel"/>
     <w:tmpl w:val="5400FA72"/>
@@ -1554,7 +2490,7 @@
       </w:rPr>
     </w:lvl>
   </w:abstractNum>
-  <w:abstractNum w:abstractNumId="1" w15:restartNumberingAfterBreak="0">
+  <w:abstractNum w:abstractNumId="1">
     <w:nsid w:val="342B24D5"/>
     <w:multiLevelType w:val="hybridMultilevel"/>
     <w:tmpl w:val="8326AFC0"/>
@@ -1666,7 +2602,7 @@
       </w:rPr>
     </w:lvl>
   </w:abstractNum>
-  <w:abstractNum w:abstractNumId="2" w15:restartNumberingAfterBreak="0">
+  <w:abstractNum w:abstractNumId="2">
     <w:nsid w:val="42FF6B3D"/>
     <w:multiLevelType w:val="hybridMultilevel"/>
     <w:tmpl w:val="7ED647BC"/>
@@ -1779,7 +2715,156 @@
       </w:rPr>
     </w:lvl>
   </w:abstractNum>
-  <w:abstractNum w:abstractNumId="3" w15:restartNumberingAfterBreak="0">
+  <w:abstractNum w:abstractNumId="3">
+    <w:nsid w:val="50325E47"/>
+    <w:multiLevelType w:val="multilevel"/>
+    <w:tmpl w:val="26A4EC2C"/>
+    <w:lvl w:ilvl="0">
+      <w:start w:val="1"/>
+      <w:numFmt w:val="bullet"/>
+      <w:lvlText w:val=""/>
+      <w:lvlJc w:val="left"/>
+      <w:pPr>
+        <w:tabs>
+          <w:tab w:val="num" w:pos="720"/>
+        </w:tabs>
+        <w:ind w:left="720" w:hanging="360"/>
+      </w:pPr>
+      <w:rPr>
+        <w:rFonts w:ascii="Symbol" w:hAnsi="Symbol" w:hint="default"/>
+        <w:sz w:val="20"/>
+      </w:rPr>
+    </w:lvl>
+    <w:lvl w:ilvl="1">
+      <w:start w:val="1"/>
+      <w:numFmt w:val="bullet"/>
+      <w:lvlText w:val="o"/>
+      <w:lvlJc w:val="left"/>
+      <w:pPr>
+        <w:tabs>
+          <w:tab w:val="num" w:pos="1440"/>
+        </w:tabs>
+        <w:ind w:left="1440" w:hanging="360"/>
+      </w:pPr>
+      <w:rPr>
+        <w:rFonts w:ascii="Courier New" w:hAnsi="Courier New" w:hint="default"/>
+        <w:sz w:val="20"/>
+      </w:rPr>
+    </w:lvl>
+    <w:lvl w:ilvl="2" w:tentative="1">
+      <w:start w:val="1"/>
+      <w:numFmt w:val="bullet"/>
+      <w:lvlText w:val=""/>
+      <w:lvlJc w:val="left"/>
+      <w:pPr>
+        <w:tabs>
+          <w:tab w:val="num" w:pos="2160"/>
+        </w:tabs>
+        <w:ind w:left="2160" w:hanging="360"/>
+      </w:pPr>
+      <w:rPr>
+        <w:rFonts w:ascii="Wingdings" w:hAnsi="Wingdings" w:hint="default"/>
+        <w:sz w:val="20"/>
+      </w:rPr>
+    </w:lvl>
+    <w:lvl w:ilvl="3" w:tentative="1">
+      <w:start w:val="1"/>
+      <w:numFmt w:val="bullet"/>
+      <w:lvlText w:val=""/>
+      <w:lvlJc w:val="left"/>
+      <w:pPr>
+        <w:tabs>
+          <w:tab w:val="num" w:pos="2880"/>
+        </w:tabs>
+        <w:ind w:left="2880" w:hanging="360"/>
+      </w:pPr>
+      <w:rPr>
+        <w:rFonts w:ascii="Wingdings" w:hAnsi="Wingdings" w:hint="default"/>
+        <w:sz w:val="20"/>
+      </w:rPr>
+    </w:lvl>
+    <w:lvl w:ilvl="4" w:tentative="1">
+      <w:start w:val="1"/>
+      <w:numFmt w:val="bullet"/>
+      <w:lvlText w:val=""/>
+      <w:lvlJc w:val="left"/>
+      <w:pPr>
+        <w:tabs>
+          <w:tab w:val="num" w:pos="3600"/>
+        </w:tabs>
+        <w:ind w:left="3600" w:hanging="360"/>
+      </w:pPr>
+      <w:rPr>
+        <w:rFonts w:ascii="Wingdings" w:hAnsi="Wingdings" w:hint="default"/>
+        <w:sz w:val="20"/>
+      </w:rPr>
+    </w:lvl>
+    <w:lvl w:ilvl="5" w:tentative="1">
+      <w:start w:val="1"/>
+      <w:numFmt w:val="bullet"/>
+      <w:lvlText w:val=""/>
+      <w:lvlJc w:val="left"/>
+      <w:pPr>
+        <w:tabs>
+          <w:tab w:val="num" w:pos="4320"/>
+        </w:tabs>
+        <w:ind w:left="4320" w:hanging="360"/>
+      </w:pPr>
+      <w:rPr>
+        <w:rFonts w:ascii="Wingdings" w:hAnsi="Wingdings" w:hint="default"/>
+        <w:sz w:val="20"/>
+      </w:rPr>
+    </w:lvl>
+    <w:lvl w:ilvl="6" w:tentative="1">
+      <w:start w:val="1"/>
+      <w:numFmt w:val="bullet"/>
+      <w:lvlText w:val=""/>
+      <w:lvlJc w:val="left"/>
+      <w:pPr>
+        <w:tabs>
+          <w:tab w:val="num" w:pos="5040"/>
+        </w:tabs>
+        <w:ind w:left="5040" w:hanging="360"/>
+      </w:pPr>
+      <w:rPr>
+        <w:rFonts w:ascii="Wingdings" w:hAnsi="Wingdings" w:hint="default"/>
+        <w:sz w:val="20"/>
+      </w:rPr>
+    </w:lvl>
+    <w:lvl w:ilvl="7" w:tentative="1">
+      <w:start w:val="1"/>
+      <w:numFmt w:val="bullet"/>
+      <w:lvlText w:val=""/>
+      <w:lvlJc w:val="left"/>
+      <w:pPr>
+        <w:tabs>
+          <w:tab w:val="num" w:pos="5760"/>
+        </w:tabs>
+        <w:ind w:left="5760" w:hanging="360"/>
+      </w:pPr>
+      <w:rPr>
+        <w:rFonts w:ascii="Wingdings" w:hAnsi="Wingdings" w:hint="default"/>
+        <w:sz w:val="20"/>
+      </w:rPr>
+    </w:lvl>
+    <w:lvl w:ilvl="8" w:tentative="1">
+      <w:start w:val="1"/>
+      <w:numFmt w:val="bullet"/>
+      <w:lvlText w:val=""/>
+      <w:lvlJc w:val="left"/>
+      <w:pPr>
+        <w:tabs>
+          <w:tab w:val="num" w:pos="6480"/>
+        </w:tabs>
+        <w:ind w:left="6480" w:hanging="360"/>
+      </w:pPr>
+      <w:rPr>
+        <w:rFonts w:ascii="Wingdings" w:hAnsi="Wingdings" w:hint="default"/>
+        <w:sz w:val="20"/>
+      </w:rPr>
+    </w:lvl>
+  </w:abstractNum>
+  <w:abstractNum w:abstractNumId="4">
     <w:nsid w:val="5E5A7569"/>
     <w:multiLevelType w:val="hybridMultilevel"/>
     <w:tmpl w:val="2FA2A882"/>
@@ -1891,7 +2976,7 @@
       </w:rPr>
     </w:lvl>
   </w:abstractNum>
-  <w:abstractNum w:abstractNumId="4" w15:restartNumberingAfterBreak="0">
+  <w:abstractNum w:abstractNumId="5">
     <w:nsid w:val="79FF73D9"/>
     <w:multiLevelType w:val="hybridMultilevel"/>
     <w:tmpl w:val="25BAAF2A"/>
@@ -2008,22 +3093,45 @@
     <w:abstractNumId w:val="0"/>
   </w:num>
   <w:num w:numId="2">
-    <w:abstractNumId w:val="3"/>
+    <w:abstractNumId w:val="4"/>
   </w:num>
   <w:num w:numId="3">
     <w:abstractNumId w:val="1"/>
   </w:num>
   <w:num w:numId="4">
-    <w:abstractNumId w:val="4"/>
+    <w:abstractNumId w:val="5"/>
   </w:num>
   <w:num w:numId="5">
     <w:abstractNumId w:val="2"/>
+  </w:num>
+  <w:num w:numId="6">
+    <w:abstractNumId w:val="3"/>
+  </w:num>
+  <w:num w:numId="7">
+    <w:abstractNumId w:val="3"/>
+    <w:lvlOverride w:ilvl="1">
+      <w:lvl w:ilvl="1">
+        <w:numFmt w:val="bullet"/>
+        <w:lvlText w:val=""/>
+        <w:lvlJc w:val="left"/>
+        <w:pPr>
+          <w:tabs>
+            <w:tab w:val="num" w:pos="1440"/>
+          </w:tabs>
+          <w:ind w:left="1440" w:hanging="360"/>
+        </w:pPr>
+        <w:rPr>
+          <w:rFonts w:ascii="Symbol" w:hAnsi="Symbol" w:hint="default"/>
+          <w:sz w:val="20"/>
+        </w:rPr>
+      </w:lvl>
+    </w:lvlOverride>
   </w:num>
 </w:numbering>
 </file>
 
 <file path=word/styles.xml><?xml version="1.0" encoding="utf-8"?>
-<w:styles xmlns:mc="http://schemas.openxmlformats.org/markup-compatibility/2006" xmlns:r="http://schemas.openxmlformats.org/officeDocument/2006/relationships" xmlns:w="http://schemas.openxmlformats.org/wordprocessingml/2006/main" xmlns:w14="http://schemas.microsoft.com/office/word/2010/wordml" xmlns:w15="http://schemas.microsoft.com/office/word/2012/wordml" xmlns:w16cid="http://schemas.microsoft.com/office/word/2016/wordml/cid" xmlns:w16se="http://schemas.microsoft.com/office/word/2015/wordml/symex" mc:Ignorable="w14 w15 w16se w16cid">
+<w:styles xmlns:mc="http://schemas.openxmlformats.org/markup-compatibility/2006" xmlns:r="http://schemas.openxmlformats.org/officeDocument/2006/relationships" xmlns:w="http://schemas.openxmlformats.org/wordprocessingml/2006/main" xmlns:w14="http://schemas.microsoft.com/office/word/2010/wordml" xmlns:w15="http://schemas.microsoft.com/office/word/2012/wordml" mc:Ignorable="w14 w15">
   <w:docDefaults>
     <w:rPrDefault>
       <w:rPr>
@@ -2039,7 +3147,7 @@
       </w:pPr>
     </w:pPrDefault>
   </w:docDefaults>
-  <w:latentStyles w:defLockedState="0" w:defUIPriority="99" w:defSemiHidden="0" w:defUnhideWhenUsed="0" w:defQFormat="0" w:count="375">
+  <w:latentStyles w:defLockedState="0" w:defUIPriority="99" w:defSemiHidden="0" w:defUnhideWhenUsed="0" w:defQFormat="0" w:count="382">
     <w:lsdException w:name="Normal" w:uiPriority="0" w:qFormat="1"/>
     <w:lsdException w:name="heading 1" w:uiPriority="9" w:qFormat="1"/>
     <w:lsdException w:name="heading 2" w:semiHidden="1" w:uiPriority="9" w:unhideWhenUsed="1" w:qFormat="1"/>
@@ -2413,8 +3521,6 @@
     <w:lsdException w:name="List Table 7 Colorful Accent 6" w:uiPriority="52"/>
     <w:lsdException w:name="Mention" w:semiHidden="1" w:unhideWhenUsed="1"/>
     <w:lsdException w:name="Smart Hyperlink" w:semiHidden="1" w:unhideWhenUsed="1"/>
-    <w:lsdException w:name="Hashtag" w:semiHidden="1" w:unhideWhenUsed="1"/>
-    <w:lsdException w:name="Unresolved Mention" w:semiHidden="1" w:unhideWhenUsed="1"/>
   </w:latentStyles>
   <w:style w:type="paragraph" w:default="1" w:styleId="Normal">
     <w:name w:val="Normal"/>
@@ -2501,6 +3607,23 @@
       <w:ind w:left="720"/>
       <w:contextualSpacing/>
     </w:pPr>
+  </w:style>
+  <w:style w:type="paragraph" w:styleId="Normalweb">
+    <w:name w:val="Normal (Web)"/>
+    <w:basedOn w:val="Normal"/>
+    <w:uiPriority w:val="99"/>
+    <w:semiHidden/>
+    <w:unhideWhenUsed/>
+    <w:rsid w:val="00F11974"/>
+    <w:pPr>
+      <w:spacing w:before="100" w:beforeAutospacing="1" w:after="100" w:afterAutospacing="1" w:line="240" w:lineRule="auto"/>
+    </w:pPr>
+    <w:rPr>
+      <w:rFonts w:ascii="Times New Roman" w:hAnsi="Times New Roman" w:cs="Times New Roman"/>
+      <w:sz w:val="24"/>
+      <w:szCs w:val="24"/>
+      <w:lang w:eastAsia="nb-NO"/>
+    </w:rPr>
   </w:style>
 </w:styles>
 </file>
@@ -2805,7 +3928,7 @@
 </file>
 
 <file path=customXml/itemProps1.xml><?xml version="1.0" encoding="utf-8"?>
-<ds:datastoreItem xmlns:ds="http://schemas.openxmlformats.org/officeDocument/2006/customXml" ds:itemID="{20381D16-5C04-45D7-A6D1-D188D935548D}">
+<ds:datastoreItem xmlns:ds="http://schemas.openxmlformats.org/officeDocument/2006/customXml" ds:itemID="{E733DE3B-1751-C44F-A1B4-6BFBF3CF41FA}">
   <ds:schemaRefs>
     <ds:schemaRef ds:uri="http://schemas.openxmlformats.org/officeDocument/2006/bibliography"/>
   </ds:schemaRefs>

</xml_diff>

<commit_message>
endring i tekst for første iterasjon
</commit_message>
<xml_diff>
--- a/Documentation/Presentation.docx
+++ b/Documentation/Presentation.docx
@@ -63,21 +63,7 @@
         <w:rPr>
           <w:sz w:val="24"/>
         </w:rPr>
-        <w:t xml:space="preserve">Arbeidsprosessen vår er basert på </w:t>
-      </w:r>
-      <w:proofErr w:type="spellStart"/>
-      <w:r>
-        <w:rPr>
-          <w:sz w:val="24"/>
-        </w:rPr>
-        <w:t>Scrum</w:t>
-      </w:r>
-      <w:proofErr w:type="spellEnd"/>
-      <w:r>
-        <w:rPr>
-          <w:sz w:val="24"/>
-        </w:rPr>
-        <w:t xml:space="preserve">, men vi har gjort noen nødvendige endringer av hensyn tidsrammen i faget. </w:t>
+        <w:t xml:space="preserve">Arbeidsprosessen vår er basert på Scrum, men vi har gjort noen nødvendige endringer av hensyn tidsrammen i faget. </w:t>
       </w:r>
     </w:p>
     <w:p>
@@ -130,16 +116,8 @@
         <w:rPr>
           <w:sz w:val="24"/>
         </w:rPr>
-        <w:t xml:space="preserve">sprint planning </w:t>
-      </w:r>
-      <w:proofErr w:type="spellStart"/>
-      <w:r>
-        <w:rPr>
-          <w:sz w:val="24"/>
-        </w:rPr>
-        <w:t>meeting</w:t>
-      </w:r>
-      <w:proofErr w:type="spellEnd"/>
+        <w:t>sprint planning meeting</w:t>
+      </w:r>
       <w:r>
         <w:rPr>
           <w:sz w:val="24"/>
@@ -175,169 +153,99 @@
         <w:rPr>
           <w:sz w:val="24"/>
         </w:rPr>
-        <w:t>Underveis i sprinten har vi ukentlige «</w:t>
-      </w:r>
-      <w:proofErr w:type="spellStart"/>
-      <w:r>
-        <w:rPr>
-          <w:sz w:val="24"/>
-        </w:rPr>
-        <w:t>daily</w:t>
-      </w:r>
-      <w:proofErr w:type="spellEnd"/>
+        <w:t>Underveis i sprinten har vi ukentlige «daily meetings/stand-up meetings» som varer omtrent 15 min der alle kort</w:t>
+      </w:r>
+      <w:r>
+        <w:rPr>
+          <w:sz w:val="24"/>
+        </w:rPr>
+        <w:t xml:space="preserve"> forteller</w:t>
+      </w:r>
+      <w:r>
+        <w:rPr>
+          <w:sz w:val="24"/>
+        </w:rPr>
+        <w:t xml:space="preserve"> hva de har gjort </w:t>
+      </w:r>
+      <w:r>
+        <w:rPr>
+          <w:sz w:val="24"/>
+        </w:rPr>
+        <w:t>siden</w:t>
+      </w:r>
+      <w:r>
+        <w:rPr>
+          <w:sz w:val="24"/>
+        </w:rPr>
+        <w:t xml:space="preserve"> forrige møte, hva de skal gjøre frem til neste </w:t>
+      </w:r>
+      <w:r>
+        <w:rPr>
+          <w:sz w:val="24"/>
+        </w:rPr>
+        <w:t>og eventuelt problemer de trenger hjelp med.</w:t>
+      </w:r>
+    </w:p>
+    <w:p>
+      <w:pPr>
+        <w:rPr>
+          <w:sz w:val="24"/>
+        </w:rPr>
+      </w:pPr>
+      <w:r>
+        <w:rPr>
+          <w:sz w:val="24"/>
+        </w:rPr>
+        <w:t>For å avs</w:t>
+      </w:r>
+      <w:r>
+        <w:rPr>
+          <w:sz w:val="24"/>
+        </w:rPr>
+        <w:t>l</w:t>
+      </w:r>
+      <w:r>
+        <w:rPr>
+          <w:sz w:val="24"/>
+        </w:rPr>
+        <w:t xml:space="preserve">utte en sprint har vi et «sprint retrospective meeting» </w:t>
+      </w:r>
+      <w:r>
+        <w:rPr>
+          <w:sz w:val="24"/>
+        </w:rPr>
+        <w:t xml:space="preserve">som varer halvannen time </w:t>
+      </w:r>
+      <w:r>
+        <w:rPr>
+          <w:sz w:val="24"/>
+        </w:rPr>
+        <w:t xml:space="preserve">annen hver uke på onsdag. Her </w:t>
+      </w:r>
+      <w:r>
+        <w:rPr>
+          <w:sz w:val="24"/>
+        </w:rPr>
+        <w:t xml:space="preserve">diskuterer vi hva som fungerte godt, og hva som fungerte </w:t>
+      </w:r>
+      <w:r>
+        <w:rPr>
+          <w:sz w:val="24"/>
+        </w:rPr>
+        <w:t>dårlig under sprinten</w:t>
+      </w:r>
+      <w:r>
+        <w:rPr>
+          <w:sz w:val="24"/>
+        </w:rPr>
+        <w:t>.</w:t>
+      </w:r>
       <w:r>
         <w:rPr>
           <w:sz w:val="24"/>
         </w:rPr>
         <w:t xml:space="preserve"> </w:t>
       </w:r>
-      <w:proofErr w:type="spellStart"/>
-      <w:r>
-        <w:rPr>
-          <w:sz w:val="24"/>
-        </w:rPr>
-        <w:t>meetings</w:t>
-      </w:r>
-      <w:proofErr w:type="spellEnd"/>
-      <w:r>
-        <w:rPr>
-          <w:sz w:val="24"/>
-        </w:rPr>
-        <w:t xml:space="preserve">/stand-up </w:t>
-      </w:r>
-      <w:proofErr w:type="spellStart"/>
-      <w:r>
-        <w:rPr>
-          <w:sz w:val="24"/>
-        </w:rPr>
-        <w:t>meetings</w:t>
-      </w:r>
-      <w:proofErr w:type="spellEnd"/>
-      <w:r>
-        <w:rPr>
-          <w:sz w:val="24"/>
-        </w:rPr>
-        <w:t>» som varer omtrent 15 min der alle kort</w:t>
-      </w:r>
-      <w:r>
-        <w:rPr>
-          <w:sz w:val="24"/>
-        </w:rPr>
-        <w:t xml:space="preserve"> forteller</w:t>
-      </w:r>
-      <w:r>
-        <w:rPr>
-          <w:sz w:val="24"/>
-        </w:rPr>
-        <w:t xml:space="preserve"> hva de har gjort </w:t>
-      </w:r>
-      <w:r>
-        <w:rPr>
-          <w:sz w:val="24"/>
-        </w:rPr>
-        <w:t>siden</w:t>
-      </w:r>
-      <w:r>
-        <w:rPr>
-          <w:sz w:val="24"/>
-        </w:rPr>
-        <w:t xml:space="preserve"> forrige møte, hva de skal gjøre frem til neste </w:t>
-      </w:r>
-      <w:r>
-        <w:rPr>
-          <w:sz w:val="24"/>
-        </w:rPr>
-        <w:t>og eventuelt problemer de trenger hjelp med.</w:t>
-      </w:r>
-    </w:p>
-    <w:p>
-      <w:pPr>
-        <w:rPr>
-          <w:sz w:val="24"/>
-        </w:rPr>
-      </w:pPr>
-      <w:r>
-        <w:rPr>
-          <w:sz w:val="24"/>
-        </w:rPr>
-        <w:t>For å avs</w:t>
-      </w:r>
-      <w:r>
-        <w:rPr>
-          <w:sz w:val="24"/>
-        </w:rPr>
-        <w:t>l</w:t>
-      </w:r>
-      <w:r>
-        <w:rPr>
-          <w:sz w:val="24"/>
-        </w:rPr>
-        <w:t xml:space="preserve">utte en sprint har vi et «sprint </w:t>
-      </w:r>
-      <w:proofErr w:type="spellStart"/>
-      <w:r>
-        <w:rPr>
-          <w:sz w:val="24"/>
-        </w:rPr>
-        <w:t>retrospective</w:t>
-      </w:r>
-      <w:proofErr w:type="spellEnd"/>
-      <w:r>
-        <w:rPr>
-          <w:sz w:val="24"/>
-        </w:rPr>
-        <w:t xml:space="preserve"> </w:t>
-      </w:r>
-      <w:proofErr w:type="spellStart"/>
-      <w:r>
-        <w:rPr>
-          <w:sz w:val="24"/>
-        </w:rPr>
-        <w:t>meeting</w:t>
-      </w:r>
-      <w:proofErr w:type="spellEnd"/>
-      <w:r>
-        <w:rPr>
-          <w:sz w:val="24"/>
-        </w:rPr>
-        <w:t xml:space="preserve">» </w:t>
-      </w:r>
-      <w:r>
-        <w:rPr>
-          <w:sz w:val="24"/>
-        </w:rPr>
-        <w:t xml:space="preserve">som varer halvannen time </w:t>
-      </w:r>
-      <w:r>
-        <w:rPr>
-          <w:sz w:val="24"/>
-        </w:rPr>
-        <w:t xml:space="preserve">annen hver uke på onsdag. Her </w:t>
-      </w:r>
-      <w:r>
-        <w:rPr>
-          <w:sz w:val="24"/>
-        </w:rPr>
-        <w:t xml:space="preserve">diskuterer vi hva som fungerte godt, og hva som fungerte </w:t>
-      </w:r>
-      <w:r>
-        <w:rPr>
-          <w:sz w:val="24"/>
-        </w:rPr>
-        <w:t>dårlig under sprinten</w:t>
-      </w:r>
-      <w:r>
-        <w:rPr>
-          <w:sz w:val="24"/>
-        </w:rPr>
-        <w:t>.</w:t>
-      </w:r>
-      <w:r>
-        <w:rPr>
-          <w:sz w:val="24"/>
-        </w:rPr>
-        <w:t xml:space="preserve"> </w:t>
-      </w:r>
       <w:r>
         <w:rPr>
           <w:sz w:val="24"/>
@@ -355,76 +263,20 @@
         <w:rPr>
           <w:sz w:val="24"/>
         </w:rPr>
-        <w:t xml:space="preserve">Under alle møtene vil vi ha en </w:t>
-      </w:r>
-      <w:proofErr w:type="spellStart"/>
-      <w:r>
-        <w:rPr>
-          <w:sz w:val="24"/>
-        </w:rPr>
-        <w:t>scrum</w:t>
-      </w:r>
-      <w:proofErr w:type="spellEnd"/>
-      <w:r>
-        <w:rPr>
-          <w:sz w:val="24"/>
-        </w:rPr>
-        <w:t xml:space="preserve"> master. </w:t>
-      </w:r>
-      <w:proofErr w:type="spellStart"/>
-      <w:r>
-        <w:rPr>
-          <w:sz w:val="24"/>
-        </w:rPr>
-        <w:t>Scrum</w:t>
-      </w:r>
-      <w:proofErr w:type="spellEnd"/>
-      <w:r>
-        <w:rPr>
-          <w:sz w:val="24"/>
-        </w:rPr>
-        <w:t xml:space="preserve"> master skal sørge for at vi holder oss til møtet formatet og at alle kommer til.</w:t>
-      </w:r>
-    </w:p>
-    <w:p>
-      <w:pPr>
-        <w:rPr>
-          <w:sz w:val="24"/>
-        </w:rPr>
-      </w:pPr>
-      <w:r>
-        <w:rPr>
-          <w:sz w:val="24"/>
-        </w:rPr>
-        <w:t xml:space="preserve">I tillegg til </w:t>
-      </w:r>
-      <w:proofErr w:type="spellStart"/>
-      <w:r>
-        <w:rPr>
-          <w:sz w:val="24"/>
-        </w:rPr>
-        <w:t>scrum</w:t>
-      </w:r>
-      <w:proofErr w:type="spellEnd"/>
-      <w:r>
-        <w:rPr>
-          <w:sz w:val="24"/>
-        </w:rPr>
-        <w:t xml:space="preserve"> møtene har vi en kort oppsummering før vi møter </w:t>
-      </w:r>
-      <w:proofErr w:type="spellStart"/>
-      <w:r>
-        <w:rPr>
-          <w:sz w:val="24"/>
-        </w:rPr>
-        <w:t>studas</w:t>
-      </w:r>
-      <w:proofErr w:type="spellEnd"/>
-      <w:r>
-        <w:rPr>
-          <w:sz w:val="24"/>
-        </w:rPr>
-        <w:t>/kunde.</w:t>
+        <w:t>Under alle møtene vil vi ha en scrum master. Scrum master skal sørge for at vi holder oss til møtet formatet og at alle kommer til.</w:t>
+      </w:r>
+    </w:p>
+    <w:p>
+      <w:pPr>
+        <w:rPr>
+          <w:sz w:val="24"/>
+        </w:rPr>
+      </w:pPr>
+      <w:r>
+        <w:rPr>
+          <w:sz w:val="24"/>
+        </w:rPr>
+        <w:t>I tillegg til scrum møtene har vi en kort oppsummering før vi møter studas/kunde.</w:t>
       </w:r>
     </w:p>
     <w:p>
@@ -546,23 +398,7 @@
           <w:b/>
           <w:sz w:val="24"/>
         </w:rPr>
-        <w:t xml:space="preserve">Definition </w:t>
-      </w:r>
-      <w:proofErr w:type="spellStart"/>
-      <w:r>
-        <w:rPr>
-          <w:b/>
-          <w:sz w:val="24"/>
-        </w:rPr>
-        <w:t>of</w:t>
-      </w:r>
-      <w:proofErr w:type="spellEnd"/>
-      <w:r>
-        <w:rPr>
-          <w:b/>
-          <w:sz w:val="24"/>
-        </w:rPr>
-        <w:t xml:space="preserve"> Done:</w:t>
+        <w:t>Definition of Done:</w:t>
       </w:r>
     </w:p>
     <w:p>
@@ -746,7 +582,19 @@
         <w:rPr>
           <w:sz w:val="24"/>
         </w:rPr>
-        <w:t xml:space="preserve">ære integrasjons testet. </w:t>
+        <w:t xml:space="preserve">ære </w:t>
+      </w:r>
+      <w:r>
+        <w:rPr>
+          <w:sz w:val="24"/>
+        </w:rPr>
+        <w:t>F</w:t>
+      </w:r>
+      <w:r>
+        <w:rPr>
+          <w:sz w:val="24"/>
+        </w:rPr>
+        <w:t xml:space="preserve"> </w:t>
       </w:r>
     </w:p>
     <w:p>
@@ -827,35 +675,7 @@
         <w:rPr>
           <w:sz w:val="24"/>
         </w:rPr>
-        <w:t xml:space="preserve">I den første sprinten er målet å bli ferdig med </w:t>
-      </w:r>
-      <w:proofErr w:type="spellStart"/>
-      <w:r>
-        <w:rPr>
-          <w:sz w:val="24"/>
-        </w:rPr>
-        <w:t>uautentisert</w:t>
-      </w:r>
-      <w:proofErr w:type="spellEnd"/>
-      <w:r>
-        <w:rPr>
-          <w:sz w:val="24"/>
-        </w:rPr>
-        <w:t xml:space="preserve"> registrering og </w:t>
-      </w:r>
-      <w:proofErr w:type="spellStart"/>
-      <w:r>
-        <w:rPr>
-          <w:sz w:val="24"/>
-        </w:rPr>
-        <w:t>login</w:t>
-      </w:r>
-      <w:proofErr w:type="spellEnd"/>
-      <w:r>
-        <w:rPr>
-          <w:sz w:val="24"/>
-        </w:rPr>
-        <w:t xml:space="preserve">. I tillegg skal vi gjøre ferdig funksjonaliteten til booking ansvarlig og lyd- og lystekniker. I denne sprinten kommer vi også til å opprette databasen. </w:t>
+        <w:t xml:space="preserve">I den første sprinten er målet å bli ferdig med uautentisert registrering og login. I tillegg skal vi gjøre ferdig funksjonaliteten til booking ansvarlig og lyd- og lystekniker. I denne sprinten kommer vi også til å opprette databasen. </w:t>
       </w:r>
     </w:p>
     <w:p>
@@ -950,27 +770,13 @@
         <w:rPr>
           <w:sz w:val="24"/>
         </w:rPr>
-        <w:t xml:space="preserve">I sprint fire skal vi hovedsakelig jobbe med en </w:t>
-      </w:r>
-      <w:proofErr w:type="spellStart"/>
-      <w:r>
-        <w:rPr>
-          <w:sz w:val="24"/>
-        </w:rPr>
-        <w:t>b</w:t>
-      </w:r>
-      <w:r>
-        <w:rPr>
-          <w:sz w:val="24"/>
-        </w:rPr>
-        <w:t>ackend</w:t>
-      </w:r>
-      <w:proofErr w:type="spellEnd"/>
-      <w:r>
-        <w:rPr>
-          <w:sz w:val="24"/>
-        </w:rPr>
-        <w:t xml:space="preserve"> for system administrator</w:t>
+        <w:t>I sprint fire skal vi hovedsakelig jobbe med en b</w:t>
+      </w:r>
+      <w:r>
+        <w:rPr>
+          <w:sz w:val="24"/>
+        </w:rPr>
+        <w:t>ackend for system administrator</w:t>
       </w:r>
       <w:r>
         <w:rPr>
@@ -982,21 +788,7 @@
         <w:rPr>
           <w:sz w:val="24"/>
         </w:rPr>
-        <w:t xml:space="preserve"> I tillegg til dette skal vi, dersom vi har tid før kodefrysen, implementere et </w:t>
-      </w:r>
-      <w:proofErr w:type="spellStart"/>
-      <w:r>
-        <w:rPr>
-          <w:sz w:val="24"/>
-        </w:rPr>
-        <w:t>notifiction</w:t>
-      </w:r>
-      <w:proofErr w:type="spellEnd"/>
-      <w:r>
-        <w:rPr>
-          <w:sz w:val="24"/>
-        </w:rPr>
-        <w:t xml:space="preserve"> system der brukeren blir oppdatert over hva som har skjedd siden forrige innlogging.</w:t>
+        <w:t xml:space="preserve"> I tillegg til dette skal vi, dersom vi har tid før kodefrysen, implementere et notifiction system der brukeren blir oppdatert over hva som har skjedd siden forrige innlogging.</w:t>
       </w:r>
     </w:p>
     <w:p>
@@ -1059,19 +851,11 @@
           <w:sz w:val="24"/>
         </w:rPr>
       </w:pPr>
-      <w:proofErr w:type="spellStart"/>
-      <w:r>
-        <w:rPr>
-          <w:sz w:val="24"/>
-        </w:rPr>
-        <w:t>Login</w:t>
-      </w:r>
-      <w:proofErr w:type="spellEnd"/>
-      <w:r>
-        <w:rPr>
-          <w:sz w:val="24"/>
-        </w:rPr>
-        <w:t xml:space="preserve"> + registrering</w:t>
+      <w:r>
+        <w:rPr>
+          <w:sz w:val="24"/>
+        </w:rPr>
+        <w:t>Login + registrering</w:t>
       </w:r>
     </w:p>
     <w:p>
@@ -1136,14 +920,12 @@
           <w:sz w:val="24"/>
         </w:rPr>
       </w:pPr>
-      <w:proofErr w:type="spellStart"/>
       <w:r>
         <w:rPr>
           <w:sz w:val="24"/>
         </w:rPr>
         <w:t>Login</w:t>
       </w:r>
-      <w:proofErr w:type="spellEnd"/>
     </w:p>
     <w:p>
       <w:pPr>
@@ -1200,180 +982,13 @@
       </w:r>
     </w:p>
     <w:p>
-      <w:pPr>
-        <w:spacing w:after="0" w:line="240" w:lineRule="auto"/>
-        <w:rPr>
-          <w:rFonts w:cs="Times New Roman"/>
-          <w:sz w:val="24"/>
-          <w:szCs w:val="24"/>
-          <w:lang w:eastAsia="nb-NO"/>
-        </w:rPr>
-      </w:pPr>
-      <w:r>
-        <w:rPr>
-          <w:rFonts w:cs="Arial"/>
-          <w:color w:val="000000"/>
-          <w:sz w:val="24"/>
-          <w:szCs w:val="24"/>
-          <w:lang w:eastAsia="nb-NO"/>
-        </w:rPr>
+      <w:r>
         <w:lastRenderedPageBreak/>
-        <w:t xml:space="preserve">Første iterasjon vil vare i </w:t>
-      </w:r>
-      <w:proofErr w:type="spellStart"/>
-      <w:r>
-        <w:rPr>
-          <w:rFonts w:cs="Arial"/>
-          <w:color w:val="000000"/>
-          <w:sz w:val="24"/>
-          <w:szCs w:val="24"/>
-          <w:lang w:eastAsia="nb-NO"/>
-        </w:rPr>
-        <w:t>ca</w:t>
-      </w:r>
-      <w:proofErr w:type="spellEnd"/>
-      <w:r>
-        <w:rPr>
-          <w:rFonts w:cs="Arial"/>
-          <w:color w:val="000000"/>
-          <w:sz w:val="24"/>
-          <w:szCs w:val="24"/>
-          <w:lang w:eastAsia="nb-NO"/>
-        </w:rPr>
-        <w:t xml:space="preserve"> to uker, frem til 27 september. </w:t>
-      </w:r>
-    </w:p>
-    <w:p>
-      <w:pPr>
-        <w:spacing w:after="0" w:line="240" w:lineRule="auto"/>
-        <w:rPr>
-          <w:rFonts w:cs="Times New Roman"/>
-          <w:sz w:val="24"/>
-          <w:szCs w:val="24"/>
-          <w:lang w:eastAsia="nb-NO"/>
-        </w:rPr>
-      </w:pPr>
-      <w:proofErr w:type="spellStart"/>
-      <w:r>
-        <w:rPr>
-          <w:rFonts w:cs="Arial"/>
-          <w:color w:val="000000"/>
-          <w:sz w:val="24"/>
-          <w:szCs w:val="24"/>
-          <w:lang w:eastAsia="nb-NO"/>
-        </w:rPr>
-        <w:t>Velocity</w:t>
-      </w:r>
-      <w:proofErr w:type="spellEnd"/>
-      <w:r>
-        <w:rPr>
-          <w:rFonts w:cs="Arial"/>
-          <w:color w:val="000000"/>
-          <w:sz w:val="24"/>
-          <w:szCs w:val="24"/>
-          <w:lang w:eastAsia="nb-NO"/>
-        </w:rPr>
-        <w:t xml:space="preserve"> for denne sprinten vil være 45. Dette har vi kommet frem til ved å anta at vi vil ha en </w:t>
-      </w:r>
-      <w:proofErr w:type="spellStart"/>
-      <w:r>
-        <w:rPr>
-          <w:rFonts w:cs="Arial"/>
-          <w:color w:val="000000"/>
-          <w:sz w:val="24"/>
-          <w:szCs w:val="24"/>
-          <w:lang w:eastAsia="nb-NO"/>
-        </w:rPr>
-        <w:t>focus</w:t>
-      </w:r>
-      <w:proofErr w:type="spellEnd"/>
-      <w:r>
-        <w:rPr>
-          <w:rFonts w:cs="Arial"/>
-          <w:color w:val="000000"/>
-          <w:sz w:val="24"/>
-          <w:szCs w:val="24"/>
-          <w:lang w:eastAsia="nb-NO"/>
-        </w:rPr>
-        <w:t xml:space="preserve"> </w:t>
-      </w:r>
-      <w:proofErr w:type="spellStart"/>
-      <w:r>
-        <w:rPr>
-          <w:rFonts w:cs="Arial"/>
-          <w:color w:val="000000"/>
-          <w:sz w:val="24"/>
-          <w:szCs w:val="24"/>
-          <w:lang w:eastAsia="nb-NO"/>
-        </w:rPr>
-        <w:t>factor</w:t>
-      </w:r>
-      <w:proofErr w:type="spellEnd"/>
-      <w:r>
-        <w:rPr>
-          <w:rFonts w:cs="Arial"/>
-          <w:color w:val="000000"/>
-          <w:sz w:val="24"/>
-          <w:szCs w:val="24"/>
-          <w:lang w:eastAsia="nb-NO"/>
-        </w:rPr>
-        <w:t xml:space="preserve"> på 40%, ettersom noe av tiden vår vil gå på å lære oss litt nytt i tillegg til møter og koding. I de neste iterasjonene vil vi finne </w:t>
-      </w:r>
-      <w:proofErr w:type="spellStart"/>
-      <w:r>
-        <w:rPr>
-          <w:rFonts w:cs="Arial"/>
-          <w:color w:val="000000"/>
-          <w:sz w:val="24"/>
-          <w:szCs w:val="24"/>
-          <w:lang w:eastAsia="nb-NO"/>
-        </w:rPr>
-        <w:t>focus</w:t>
-      </w:r>
-      <w:proofErr w:type="spellEnd"/>
-      <w:r>
-        <w:rPr>
-          <w:rFonts w:cs="Arial"/>
-          <w:color w:val="000000"/>
-          <w:sz w:val="24"/>
-          <w:szCs w:val="24"/>
-          <w:lang w:eastAsia="nb-NO"/>
-        </w:rPr>
-        <w:t xml:space="preserve"> </w:t>
-      </w:r>
-      <w:proofErr w:type="spellStart"/>
-      <w:r>
-        <w:rPr>
-          <w:rFonts w:cs="Arial"/>
-          <w:color w:val="000000"/>
-          <w:sz w:val="24"/>
-          <w:szCs w:val="24"/>
-          <w:lang w:eastAsia="nb-NO"/>
-        </w:rPr>
-        <w:t>factor</w:t>
-      </w:r>
-      <w:proofErr w:type="spellEnd"/>
-      <w:r>
-        <w:rPr>
-          <w:rFonts w:cs="Arial"/>
-          <w:color w:val="000000"/>
-          <w:sz w:val="24"/>
-          <w:szCs w:val="24"/>
-          <w:lang w:eastAsia="nb-NO"/>
-        </w:rPr>
-        <w:t xml:space="preserve">, som muligens er mer presis, ut i fra hvordan det da går i denne sprinten. </w:t>
-      </w:r>
-    </w:p>
-    <w:p>
-      <w:pPr>
-        <w:spacing w:after="0" w:line="240" w:lineRule="auto"/>
-        <w:rPr>
-          <w:rFonts w:eastAsia="Times New Roman" w:cs="Times New Roman"/>
-          <w:sz w:val="24"/>
-          <w:szCs w:val="24"/>
-          <w:lang w:eastAsia="nb-NO"/>
-        </w:rPr>
-      </w:pPr>
+        <w:t xml:space="preserve">Første iterasjon vil som sagt gå over en periode på 2 uker, frem til 27 september. Velocity for denne sprinten vil være 45. Vi kom frem til dette ved å anta en focus factor på 40%. Ved neste sprint planning vil vi sette en focus factor ut i fra denne første sprinten, som muligens blir mer presis. Det er litt utfordrende å sette både velocity, focusfactor og tidsestimat på de forskjellige oppgavene når ved første iterasjon. </w:t>
+      </w:r>
+      <w:r>
+        <w:tab/>
+      </w:r>
     </w:p>
     <w:p>
       <w:pPr>
@@ -1415,9 +1030,20 @@
           <w:szCs w:val="24"/>
           <w:lang w:eastAsia="nb-NO"/>
         </w:rPr>
-        <w:t xml:space="preserve">Fire </w:t>
-      </w:r>
-      <w:proofErr w:type="gramStart"/>
+        <w:t xml:space="preserve">Fire timer  + to timer + to timer (onsdager), 7 mennesker = 112 timer </w:t>
+      </w:r>
+    </w:p>
+    <w:p>
+      <w:pPr>
+        <w:spacing w:after="0" w:line="240" w:lineRule="auto"/>
+        <w:ind w:left="720"/>
+        <w:rPr>
+          <w:rFonts w:cs="Times New Roman"/>
+          <w:sz w:val="24"/>
+          <w:szCs w:val="24"/>
+          <w:lang w:eastAsia="nb-NO"/>
+        </w:rPr>
+      </w:pPr>
       <w:r>
         <w:rPr>
           <w:rFonts w:cs="Arial"/>
@@ -1426,9 +1052,20 @@
           <w:szCs w:val="24"/>
           <w:lang w:eastAsia="nb-NO"/>
         </w:rPr>
-        <w:t>timer  +</w:t>
-      </w:r>
-      <w:proofErr w:type="gramEnd"/>
+        <w:t xml:space="preserve">112*0,4 = ca 45 story point er velocity for første iterasjon. </w:t>
+      </w:r>
+    </w:p>
+    <w:p>
+      <w:pPr>
+        <w:spacing w:after="0" w:line="240" w:lineRule="auto"/>
+        <w:ind w:left="720"/>
+        <w:rPr>
+          <w:rFonts w:cs="Times New Roman"/>
+          <w:sz w:val="24"/>
+          <w:szCs w:val="24"/>
+          <w:lang w:eastAsia="nb-NO"/>
+        </w:rPr>
+      </w:pPr>
       <w:r>
         <w:rPr>
           <w:rFonts w:cs="Arial"/>
@@ -1437,13 +1074,31 @@
           <w:szCs w:val="24"/>
           <w:lang w:eastAsia="nb-NO"/>
         </w:rPr>
-        <w:t xml:space="preserve"> to timer + to timer (onsdager), 7 mennesker = 112 timer </w:t>
+        <w:t xml:space="preserve">Formel: Antall timer vi har disponible totalt * focus factor. </w:t>
+      </w:r>
+    </w:p>
+    <w:p/>
+    <w:p>
+      <w:r>
+        <w:t xml:space="preserve">Vi har her en litt mer detaljert oversikt over hva som vil bli gjort gjennom første sprint. </w:t>
       </w:r>
     </w:p>
     <w:p>
       <w:pPr>
         <w:spacing w:after="0" w:line="240" w:lineRule="auto"/>
-        <w:ind w:left="720"/>
+        <w:rPr>
+          <w:rFonts w:eastAsia="Times New Roman" w:cs="Times New Roman"/>
+          <w:sz w:val="24"/>
+          <w:szCs w:val="24"/>
+          <w:lang w:eastAsia="nb-NO"/>
+        </w:rPr>
+      </w:pPr>
+      <w:bookmarkStart w:id="0" w:name="_GoBack"/>
+      <w:bookmarkEnd w:id="0"/>
+    </w:p>
+    <w:p>
+      <w:pPr>
+        <w:spacing w:after="0" w:line="240" w:lineRule="auto"/>
         <w:rPr>
           <w:rFonts w:cs="Times New Roman"/>
           <w:sz w:val="24"/>
@@ -1459,227 +1114,7 @@
           <w:szCs w:val="24"/>
           <w:lang w:eastAsia="nb-NO"/>
         </w:rPr>
-        <w:t xml:space="preserve">112*0,4 = </w:t>
-      </w:r>
-      <w:proofErr w:type="spellStart"/>
-      <w:r>
-        <w:rPr>
-          <w:rFonts w:cs="Arial"/>
-          <w:color w:val="B7B7B7"/>
-          <w:sz w:val="24"/>
-          <w:szCs w:val="24"/>
-          <w:lang w:eastAsia="nb-NO"/>
-        </w:rPr>
-        <w:t>ca</w:t>
-      </w:r>
-      <w:proofErr w:type="spellEnd"/>
-      <w:r>
-        <w:rPr>
-          <w:rFonts w:cs="Arial"/>
-          <w:color w:val="B7B7B7"/>
-          <w:sz w:val="24"/>
-          <w:szCs w:val="24"/>
-          <w:lang w:eastAsia="nb-NO"/>
-        </w:rPr>
-        <w:t xml:space="preserve"> 45 story </w:t>
-      </w:r>
-      <w:proofErr w:type="spellStart"/>
-      <w:r>
-        <w:rPr>
-          <w:rFonts w:cs="Arial"/>
-          <w:color w:val="B7B7B7"/>
-          <w:sz w:val="24"/>
-          <w:szCs w:val="24"/>
-          <w:lang w:eastAsia="nb-NO"/>
-        </w:rPr>
-        <w:t>point</w:t>
-      </w:r>
-      <w:proofErr w:type="spellEnd"/>
-      <w:r>
-        <w:rPr>
-          <w:rFonts w:cs="Arial"/>
-          <w:color w:val="B7B7B7"/>
-          <w:sz w:val="24"/>
-          <w:szCs w:val="24"/>
-          <w:lang w:eastAsia="nb-NO"/>
-        </w:rPr>
-        <w:t xml:space="preserve"> er </w:t>
-      </w:r>
-      <w:proofErr w:type="spellStart"/>
-      <w:r>
-        <w:rPr>
-          <w:rFonts w:cs="Arial"/>
-          <w:color w:val="B7B7B7"/>
-          <w:sz w:val="24"/>
-          <w:szCs w:val="24"/>
-          <w:lang w:eastAsia="nb-NO"/>
-        </w:rPr>
-        <w:t>velocity</w:t>
-      </w:r>
-      <w:proofErr w:type="spellEnd"/>
-      <w:r>
-        <w:rPr>
-          <w:rFonts w:cs="Arial"/>
-          <w:color w:val="B7B7B7"/>
-          <w:sz w:val="24"/>
-          <w:szCs w:val="24"/>
-          <w:lang w:eastAsia="nb-NO"/>
-        </w:rPr>
-        <w:t xml:space="preserve"> for første iterasjon. </w:t>
-      </w:r>
-    </w:p>
-    <w:p>
-      <w:pPr>
-        <w:spacing w:after="0" w:line="240" w:lineRule="auto"/>
-        <w:ind w:left="720"/>
-        <w:rPr>
-          <w:rFonts w:cs="Times New Roman"/>
-          <w:sz w:val="24"/>
-          <w:szCs w:val="24"/>
-          <w:lang w:eastAsia="nb-NO"/>
-        </w:rPr>
-      </w:pPr>
-      <w:r>
-        <w:rPr>
-          <w:rFonts w:cs="Arial"/>
-          <w:color w:val="B7B7B7"/>
-          <w:sz w:val="24"/>
-          <w:szCs w:val="24"/>
-          <w:lang w:eastAsia="nb-NO"/>
-        </w:rPr>
-        <w:t xml:space="preserve">Formel: Antall timer vi har disponible totalt * </w:t>
-      </w:r>
-      <w:proofErr w:type="spellStart"/>
-      <w:r>
-        <w:rPr>
-          <w:rFonts w:cs="Arial"/>
-          <w:color w:val="B7B7B7"/>
-          <w:sz w:val="24"/>
-          <w:szCs w:val="24"/>
-          <w:lang w:eastAsia="nb-NO"/>
-        </w:rPr>
-        <w:t>focus</w:t>
-      </w:r>
-      <w:proofErr w:type="spellEnd"/>
-      <w:r>
-        <w:rPr>
-          <w:rFonts w:cs="Arial"/>
-          <w:color w:val="B7B7B7"/>
-          <w:sz w:val="24"/>
-          <w:szCs w:val="24"/>
-          <w:lang w:eastAsia="nb-NO"/>
-        </w:rPr>
-        <w:t xml:space="preserve"> </w:t>
-      </w:r>
-      <w:proofErr w:type="spellStart"/>
-      <w:r>
-        <w:rPr>
-          <w:rFonts w:cs="Arial"/>
-          <w:color w:val="B7B7B7"/>
-          <w:sz w:val="24"/>
-          <w:szCs w:val="24"/>
-          <w:lang w:eastAsia="nb-NO"/>
-        </w:rPr>
-        <w:t>factor</w:t>
-      </w:r>
-      <w:proofErr w:type="spellEnd"/>
-      <w:r>
-        <w:rPr>
-          <w:rFonts w:cs="Arial"/>
-          <w:color w:val="B7B7B7"/>
-          <w:sz w:val="24"/>
-          <w:szCs w:val="24"/>
-          <w:lang w:eastAsia="nb-NO"/>
-        </w:rPr>
-        <w:t xml:space="preserve">. </w:t>
-      </w:r>
-    </w:p>
-    <w:p>
-      <w:pPr>
-        <w:spacing w:after="0" w:line="240" w:lineRule="auto"/>
-        <w:rPr>
-          <w:rFonts w:eastAsia="Times New Roman" w:cs="Times New Roman"/>
-          <w:sz w:val="24"/>
-          <w:szCs w:val="24"/>
-          <w:lang w:eastAsia="nb-NO"/>
-        </w:rPr>
-      </w:pPr>
-    </w:p>
-    <w:p>
-      <w:pPr>
-        <w:spacing w:after="0" w:line="240" w:lineRule="auto"/>
-        <w:rPr>
-          <w:rFonts w:cs="Times New Roman"/>
-          <w:sz w:val="24"/>
-          <w:szCs w:val="24"/>
-          <w:lang w:eastAsia="nb-NO"/>
-        </w:rPr>
-      </w:pPr>
-      <w:r>
-        <w:rPr>
-          <w:rFonts w:cs="Arial"/>
-          <w:color w:val="000000"/>
-          <w:sz w:val="24"/>
-          <w:szCs w:val="24"/>
-          <w:lang w:eastAsia="nb-NO"/>
-        </w:rPr>
-        <w:t>Vis sprintbackloggen:</w:t>
-      </w:r>
-    </w:p>
-    <w:p>
-      <w:pPr>
-        <w:spacing w:after="0" w:line="240" w:lineRule="auto"/>
-        <w:rPr>
-          <w:rFonts w:eastAsia="Times New Roman" w:cs="Times New Roman"/>
-          <w:sz w:val="24"/>
-          <w:szCs w:val="24"/>
-          <w:lang w:eastAsia="nb-NO"/>
-        </w:rPr>
-      </w:pPr>
-      <w:bookmarkStart w:id="0" w:name="_GoBack"/>
-      <w:bookmarkEnd w:id="0"/>
-    </w:p>
-    <w:p>
-      <w:pPr>
-        <w:spacing w:after="0" w:line="240" w:lineRule="auto"/>
-        <w:rPr>
-          <w:rFonts w:cs="Times New Roman"/>
-          <w:sz w:val="24"/>
-          <w:szCs w:val="24"/>
-          <w:lang w:eastAsia="nb-NO"/>
-        </w:rPr>
-      </w:pPr>
-      <w:r>
-        <w:rPr>
-          <w:rFonts w:cs="Arial"/>
-          <w:color w:val="B7B7B7"/>
-          <w:sz w:val="24"/>
-          <w:szCs w:val="24"/>
-          <w:lang w:eastAsia="nb-NO"/>
-        </w:rPr>
-        <w:t xml:space="preserve">Sprint </w:t>
-      </w:r>
-      <w:proofErr w:type="spellStart"/>
-      <w:r>
-        <w:rPr>
-          <w:rFonts w:cs="Arial"/>
-          <w:color w:val="B7B7B7"/>
-          <w:sz w:val="24"/>
-          <w:szCs w:val="24"/>
-          <w:lang w:eastAsia="nb-NO"/>
-        </w:rPr>
-        <w:t>backlog</w:t>
-      </w:r>
-      <w:proofErr w:type="spellEnd"/>
-      <w:r>
-        <w:rPr>
-          <w:rFonts w:cs="Arial"/>
-          <w:color w:val="B7B7B7"/>
-          <w:sz w:val="24"/>
-          <w:szCs w:val="24"/>
-          <w:lang w:eastAsia="nb-NO"/>
-        </w:rPr>
-        <w:t>:</w:t>
+        <w:t>Sprint backlog:</w:t>
       </w:r>
     </w:p>
     <w:p>
@@ -1733,29 +1168,7 @@
           <w:szCs w:val="24"/>
           <w:lang w:eastAsia="nb-NO"/>
         </w:rPr>
-        <w:t xml:space="preserve">GUI for </w:t>
-      </w:r>
-      <w:proofErr w:type="spellStart"/>
-      <w:r>
-        <w:rPr>
-          <w:rFonts w:cs="Arial"/>
-          <w:color w:val="B7B7B7"/>
-          <w:sz w:val="24"/>
-          <w:szCs w:val="24"/>
-          <w:lang w:eastAsia="nb-NO"/>
-        </w:rPr>
-        <w:t>login</w:t>
-      </w:r>
-      <w:proofErr w:type="spellEnd"/>
-      <w:r>
-        <w:rPr>
-          <w:rFonts w:cs="Arial"/>
-          <w:color w:val="B7B7B7"/>
-          <w:sz w:val="24"/>
-          <w:szCs w:val="24"/>
-          <w:lang w:eastAsia="nb-NO"/>
-        </w:rPr>
-        <w:t xml:space="preserve"> og registrering</w:t>
+        <w:t>GUI for login og registrering</w:t>
       </w:r>
     </w:p>
     <w:p>
@@ -1836,20 +1249,8 @@
           <w:szCs w:val="24"/>
           <w:lang w:eastAsia="nb-NO"/>
         </w:rPr>
-        <w:t xml:space="preserve">GUI for </w:t>
-      </w:r>
-      <w:proofErr w:type="spellStart"/>
-      <w:r>
-        <w:rPr>
-          <w:rFonts w:cs="Arial"/>
-          <w:color w:val="B7B7B7"/>
-          <w:sz w:val="24"/>
-          <w:szCs w:val="24"/>
-          <w:lang w:eastAsia="nb-NO"/>
-        </w:rPr>
-        <w:t>bookingansvarlig</w:t>
-      </w:r>
-      <w:proofErr w:type="spellEnd"/>
+        <w:t>GUI for bookingansvarlig</w:t>
+      </w:r>
     </w:p>
     <w:p>
       <w:pPr>
@@ -1875,29 +1276,7 @@
           <w:szCs w:val="24"/>
           <w:lang w:eastAsia="nb-NO"/>
         </w:rPr>
-        <w:t xml:space="preserve">Opprette klassen som skal håndtere funksjonalitetene </w:t>
-      </w:r>
-      <w:proofErr w:type="spellStart"/>
-      <w:r>
-        <w:rPr>
-          <w:rFonts w:cs="Arial"/>
-          <w:color w:val="B7B7B7"/>
-          <w:sz w:val="24"/>
-          <w:szCs w:val="24"/>
-          <w:lang w:eastAsia="nb-NO"/>
-        </w:rPr>
-        <w:t>bookingansvarlig</w:t>
-      </w:r>
-      <w:proofErr w:type="spellEnd"/>
-      <w:r>
-        <w:rPr>
-          <w:rFonts w:cs="Arial"/>
-          <w:color w:val="B7B7B7"/>
-          <w:sz w:val="24"/>
-          <w:szCs w:val="24"/>
-          <w:lang w:eastAsia="nb-NO"/>
-        </w:rPr>
-        <w:t>:</w:t>
+        <w:t>Opprette klassen som skal håndtere funksjonalitetene bookingansvarlig:</w:t>
       </w:r>
     </w:p>
     <w:p>
@@ -1916,7 +1295,6 @@
           <w:lang w:eastAsia="nb-NO"/>
         </w:rPr>
       </w:pPr>
-      <w:proofErr w:type="spellStart"/>
       <w:r>
         <w:rPr>
           <w:rFonts w:cs="Arial"/>
@@ -1925,18 +1303,7 @@
           <w:szCs w:val="24"/>
           <w:lang w:eastAsia="nb-NO"/>
         </w:rPr>
-        <w:t>Bookingansvarlig</w:t>
-      </w:r>
-      <w:proofErr w:type="spellEnd"/>
-      <w:r>
-        <w:rPr>
-          <w:rFonts w:cs="Arial"/>
-          <w:color w:val="B7B7B7"/>
-          <w:sz w:val="24"/>
-          <w:szCs w:val="24"/>
-          <w:lang w:eastAsia="nb-NO"/>
-        </w:rPr>
-        <w:t xml:space="preserve"> skal kunne se tekniske krav fra band. Hentes fra databasen. </w:t>
+        <w:t xml:space="preserve">Bookingansvarlig skal kunne se tekniske krav fra band. Hentes fra databasen. </w:t>
       </w:r>
     </w:p>
     <w:p>
@@ -1955,7 +1322,6 @@
           <w:lang w:eastAsia="nb-NO"/>
         </w:rPr>
       </w:pPr>
-      <w:proofErr w:type="spellStart"/>
       <w:r>
         <w:rPr>
           <w:rFonts w:cs="Arial"/>
@@ -1964,18 +1330,7 @@
           <w:szCs w:val="24"/>
           <w:lang w:eastAsia="nb-NO"/>
         </w:rPr>
-        <w:t>Bookingansvarlig</w:t>
-      </w:r>
-      <w:proofErr w:type="spellEnd"/>
-      <w:r>
-        <w:rPr>
-          <w:rFonts w:cs="Arial"/>
-          <w:color w:val="B7B7B7"/>
-          <w:sz w:val="24"/>
-          <w:szCs w:val="24"/>
-          <w:lang w:eastAsia="nb-NO"/>
-        </w:rPr>
-        <w:t xml:space="preserve"> skal kunne se informasjon og forskjellige bands tidligere konserter. Hente ut informasjon fra databasen. </w:t>
+        <w:t xml:space="preserve">Bookingansvarlig skal kunne se informasjon og forskjellige bands tidligere konserter. Hente ut informasjon fra databasen. </w:t>
       </w:r>
     </w:p>
     <w:p>
@@ -1994,7 +1349,6 @@
           <w:lang w:eastAsia="nb-NO"/>
         </w:rPr>
       </w:pPr>
-      <w:proofErr w:type="spellStart"/>
       <w:r>
         <w:rPr>
           <w:rFonts w:cs="Arial"/>
@@ -2003,40 +1357,7 @@
           <w:szCs w:val="24"/>
           <w:lang w:eastAsia="nb-NO"/>
         </w:rPr>
-        <w:t>Bookingansvarlig</w:t>
-      </w:r>
-      <w:proofErr w:type="spellEnd"/>
-      <w:r>
-        <w:rPr>
-          <w:rFonts w:cs="Arial"/>
-          <w:color w:val="B7B7B7"/>
-          <w:sz w:val="24"/>
-          <w:szCs w:val="24"/>
-          <w:lang w:eastAsia="nb-NO"/>
-        </w:rPr>
-        <w:t xml:space="preserve"> skal kunne opprette booking tilbud som sendes til godkjenning til </w:t>
-      </w:r>
-      <w:proofErr w:type="spellStart"/>
-      <w:r>
-        <w:rPr>
-          <w:rFonts w:cs="Arial"/>
-          <w:color w:val="B7B7B7"/>
-          <w:sz w:val="24"/>
-          <w:szCs w:val="24"/>
-          <w:lang w:eastAsia="nb-NO"/>
-        </w:rPr>
-        <w:t>bookingsjef</w:t>
-      </w:r>
-      <w:proofErr w:type="spellEnd"/>
-      <w:r>
-        <w:rPr>
-          <w:rFonts w:cs="Arial"/>
-          <w:color w:val="B7B7B7"/>
-          <w:sz w:val="24"/>
-          <w:szCs w:val="24"/>
-          <w:lang w:eastAsia="nb-NO"/>
-        </w:rPr>
-        <w:t>.</w:t>
+        <w:t>Bookingansvarlig skal kunne opprette booking tilbud som sendes til godkjenning til bookingsjef.</w:t>
       </w:r>
     </w:p>
     <w:p>
@@ -2163,21 +1484,7 @@
         <w:rPr>
           <w:sz w:val="24"/>
         </w:rPr>
-        <w:t xml:space="preserve">For å teste programmet og de ulike modulene skal vi skrive </w:t>
-      </w:r>
-      <w:proofErr w:type="spellStart"/>
-      <w:r>
-        <w:rPr>
-          <w:sz w:val="24"/>
-        </w:rPr>
-        <w:t>jUnit</w:t>
-      </w:r>
-      <w:proofErr w:type="spellEnd"/>
-      <w:r>
-        <w:rPr>
-          <w:sz w:val="24"/>
-        </w:rPr>
-        <w:t xml:space="preserve"> tester</w:t>
+        <w:t>For å teste programmet og de ulike modulene skal vi skrive jUnit tester</w:t>
       </w:r>
       <w:r>
         <w:rPr>
@@ -3928,7 +3235,7 @@
 </file>
 
 <file path=customXml/itemProps1.xml><?xml version="1.0" encoding="utf-8"?>
-<ds:datastoreItem xmlns:ds="http://schemas.openxmlformats.org/officeDocument/2006/customXml" ds:itemID="{E733DE3B-1751-C44F-A1B4-6BFBF3CF41FA}">
+<ds:datastoreItem xmlns:ds="http://schemas.openxmlformats.org/officeDocument/2006/customXml" ds:itemID="{1D1099D5-088E-B64E-9F59-1E9436D84A4D}">
   <ds:schemaRefs>
     <ds:schemaRef ds:uri="http://schemas.openxmlformats.org/officeDocument/2006/bibliography"/>
   </ds:schemaRefs>

</xml_diff>